<commit_message>
adición de dos tipos de animaciones para la representación del límite de una funcion en un punto
</commit_message>
<xml_diff>
--- a/programa_para_proponer_calculo_2023_ingenieria_agropecuaria.docx
+++ b/programa_para_proponer_calculo_2023_ingenieria_agropecuaria.docx
@@ -1,6 +1,6 @@
 
 <file path=word/document.xml><?xml version="1.0" encoding="utf-8"?>
-<w:document xmlns:wpc="http://schemas.microsoft.com/office/word/2010/wordprocessingCanvas" xmlns:cx="http://schemas.microsoft.com/office/drawing/2014/chartex" xmlns:cx1="http://schemas.microsoft.com/office/drawing/2015/9/8/chartex" xmlns:cx2="http://schemas.microsoft.com/office/drawing/2015/10/21/chartex" xmlns:cx3="http://schemas.microsoft.com/office/drawing/2016/5/9/chartex" xmlns:cx4="http://schemas.microsoft.com/office/drawing/2016/5/10/chartex" xmlns:cx5="http://schemas.microsoft.com/office/drawing/2016/5/11/chartex" xmlns:cx6="http://schemas.microsoft.com/office/drawing/2016/5/12/chartex" xmlns:cx7="http://schemas.microsoft.com/office/drawing/2016/5/13/chartex" xmlns:cx8="http://schemas.microsoft.com/office/drawing/2016/5/14/chartex" xmlns:mc="http://schemas.openxmlformats.org/markup-compatibility/2006" xmlns:aink="http://schemas.microsoft.com/office/drawing/2016/ink" xmlns:am3d="http://schemas.microsoft.com/office/drawing/2017/model3d" xmlns:o="urn:schemas-microsoft-com:office:office" xmlns:oel="http://schemas.microsoft.com/office/2019/extlst" xmlns:r="http://schemas.openxmlformats.org/officeDocument/2006/relationships" xmlns:m="http://schemas.openxmlformats.org/officeDocument/2006/math" xmlns:v="urn:schemas-microsoft-com:vml" xmlns:wp14="http://schemas.microsoft.com/office/word/2010/wordprocessingDrawing" xmlns:wp="http://schemas.openxmlformats.org/drawingml/2006/wordprocessingDrawing" xmlns:w10="urn:schemas-microsoft-com:office:word" xmlns:w="http://schemas.openxmlformats.org/wordprocessingml/2006/main" xmlns:w14="http://schemas.microsoft.com/office/word/2010/wordml" xmlns:w15="http://schemas.microsoft.com/office/word/2012/wordml" xmlns:w16cex="http://schemas.microsoft.com/office/word/2018/wordml/cex" xmlns:w16cid="http://schemas.microsoft.com/office/word/2016/wordml/cid" xmlns:w16="http://schemas.microsoft.com/office/word/2018/wordml" xmlns:w16sdtdh="http://schemas.microsoft.com/office/word/2020/wordml/sdtdatahash" xmlns:w16se="http://schemas.microsoft.com/office/word/2015/wordml/symex" xmlns:wpg="http://schemas.microsoft.com/office/word/2010/wordprocessingGroup" xmlns:wpi="http://schemas.microsoft.com/office/word/2010/wordprocessingInk" xmlns:wne="http://schemas.microsoft.com/office/word/2006/wordml" xmlns:wps="http://schemas.microsoft.com/office/word/2010/wordprocessingShape" mc:Ignorable="w14 w15 w16se w16cid w16 w16cex w16sdtdh wp14">
+<w:document xmlns:wpc="http://schemas.microsoft.com/office/word/2010/wordprocessingCanvas" xmlns:cx="http://schemas.microsoft.com/office/drawing/2014/chartex" xmlns:cx1="http://schemas.microsoft.com/office/drawing/2015/9/8/chartex" xmlns:cx2="http://schemas.microsoft.com/office/drawing/2015/10/21/chartex" xmlns:cx3="http://schemas.microsoft.com/office/drawing/2016/5/9/chartex" xmlns:cx4="http://schemas.microsoft.com/office/drawing/2016/5/10/chartex" xmlns:cx5="http://schemas.microsoft.com/office/drawing/2016/5/11/chartex" xmlns:cx6="http://schemas.microsoft.com/office/drawing/2016/5/12/chartex" xmlns:cx7="http://schemas.microsoft.com/office/drawing/2016/5/13/chartex" xmlns:cx8="http://schemas.microsoft.com/office/drawing/2016/5/14/chartex" xmlns:mc="http://schemas.openxmlformats.org/markup-compatibility/2006" xmlns:aink="http://schemas.microsoft.com/office/drawing/2016/ink" xmlns:am3d="http://schemas.microsoft.com/office/drawing/2017/model3d" xmlns:o="urn:schemas-microsoft-com:office:office" xmlns:oel="http://schemas.microsoft.com/office/2019/extlst" xmlns:r="http://schemas.openxmlformats.org/officeDocument/2006/relationships" xmlns:m="http://schemas.openxmlformats.org/officeDocument/2006/math" xmlns:v="urn:schemas-microsoft-com:vml" xmlns:wp14="http://schemas.microsoft.com/office/word/2010/wordprocessingDrawing" xmlns:wp="http://schemas.openxmlformats.org/drawingml/2006/wordprocessingDrawing" xmlns:w10="urn:schemas-microsoft-com:office:word" xmlns:w="http://schemas.openxmlformats.org/wordprocessingml/2006/main" xmlns:w14="http://schemas.microsoft.com/office/word/2010/wordml" xmlns:w15="http://schemas.microsoft.com/office/word/2012/wordml" xmlns:w16cex="http://schemas.microsoft.com/office/word/2018/wordml/cex" xmlns:w16cid="http://schemas.microsoft.com/office/word/2016/wordml/cid" xmlns:w16="http://schemas.microsoft.com/office/word/2018/wordml" xmlns:w16du="http://schemas.microsoft.com/office/word/2023/wordml/word16du" xmlns:w16sdtdh="http://schemas.microsoft.com/office/word/2020/wordml/sdtdatahash" xmlns:w16se="http://schemas.microsoft.com/office/word/2015/wordml/symex" xmlns:wpg="http://schemas.microsoft.com/office/word/2010/wordprocessingGroup" xmlns:wpi="http://schemas.microsoft.com/office/word/2010/wordprocessingInk" xmlns:wne="http://schemas.microsoft.com/office/word/2006/wordml" xmlns:wps="http://schemas.microsoft.com/office/word/2010/wordprocessingShape" mc:Ignorable="w14 w15 w16se w16cid w16 w16cex w16sdtdh wp14">
   <w:body>
     <w:p>
       <w:pPr>
@@ -260,7 +260,6 @@
                 <w:between w:val="nil"/>
               </w:pBdr>
               <w:rPr>
-                <w:rFonts w:ascii="Calibri" w:hAnsi="Calibri"/>
                 <w:b/>
                 <w:color w:val="000000"/>
                 <w:sz w:val="22"/>
@@ -269,7 +268,6 @@
             </w:pPr>
             <w:r>
               <w:rPr>
-                <w:rFonts w:ascii="Calibri" w:hAnsi="Calibri"/>
                 <w:b/>
                 <w:color w:val="000000"/>
                 <w:sz w:val="22"/>
@@ -300,15 +298,13 @@
           <w:p>
             <w:pPr>
               <w:rPr>
-                <w:rFonts w:ascii="Calibri" w:hAnsi="Calibri"/>
-                <w:b/>
-                <w:sz w:val="22"/>
-                <w:szCs w:val="22"/>
-              </w:rPr>
-            </w:pPr>
-            <w:r>
-              <w:rPr>
-                <w:rFonts w:ascii="Calibri" w:hAnsi="Calibri"/>
+                <w:b/>
+                <w:sz w:val="22"/>
+                <w:szCs w:val="22"/>
+              </w:rPr>
+            </w:pPr>
+            <w:r>
+              <w:rPr>
                 <w:b/>
                 <w:sz w:val="22"/>
                 <w:szCs w:val="22"/>
@@ -331,14 +327,8 @@
             <w:vAlign w:val="center"/>
           </w:tcPr>
           <w:p>
-            <w:pPr>
-              <w:rPr>
-                <w:rFonts w:ascii="Calibri" w:hAnsi="Calibri"/>
-              </w:rPr>
-            </w:pPr>
-            <w:r>
-              <w:rPr>
-                <w:rFonts w:ascii="Calibri" w:hAnsi="Calibri"/>
+            <w:r>
+              <w:rPr>
                 <w:sz w:val="22"/>
                 <w:szCs w:val="22"/>
               </w:rPr>
@@ -346,7 +336,6 @@
             </w:r>
             <w:r>
               <w:rPr>
-                <w:rFonts w:ascii="Calibri" w:hAnsi="Calibri"/>
                 <w:sz w:val="22"/>
                 <w:szCs w:val="22"/>
               </w:rPr>
@@ -375,15 +364,13 @@
           <w:p>
             <w:pPr>
               <w:rPr>
-                <w:rFonts w:ascii="Calibri" w:hAnsi="Calibri"/>
-                <w:b/>
-                <w:sz w:val="22"/>
-                <w:szCs w:val="22"/>
-              </w:rPr>
-            </w:pPr>
-            <w:r>
-              <w:rPr>
-                <w:rFonts w:ascii="Calibri" w:hAnsi="Calibri"/>
+                <w:b/>
+                <w:sz w:val="22"/>
+                <w:szCs w:val="22"/>
+              </w:rPr>
+            </w:pPr>
+            <w:r>
+              <w:rPr>
                 <w:b/>
                 <w:sz w:val="22"/>
                 <w:szCs w:val="22"/>
@@ -406,14 +393,8 @@
             <w:vAlign w:val="center"/>
           </w:tcPr>
           <w:p>
-            <w:pPr>
-              <w:rPr>
-                <w:rFonts w:ascii="Calibri" w:hAnsi="Calibri"/>
-              </w:rPr>
-            </w:pPr>
-            <w:r>
-              <w:rPr>
-                <w:rFonts w:ascii="Calibri" w:hAnsi="Calibri"/>
+            <w:r>
+              <w:rPr>
                 <w:sz w:val="22"/>
                 <w:szCs w:val="22"/>
               </w:rPr>
@@ -441,15 +422,13 @@
           <w:p>
             <w:pPr>
               <w:rPr>
-                <w:rFonts w:ascii="Calibri" w:hAnsi="Calibri"/>
-                <w:b/>
-                <w:sz w:val="22"/>
-                <w:szCs w:val="22"/>
-              </w:rPr>
-            </w:pPr>
-            <w:r>
-              <w:rPr>
-                <w:rFonts w:ascii="Calibri" w:hAnsi="Calibri"/>
+                <w:b/>
+                <w:sz w:val="22"/>
+                <w:szCs w:val="22"/>
+              </w:rPr>
+            </w:pPr>
+            <w:r>
+              <w:rPr>
                 <w:b/>
                 <w:sz w:val="22"/>
                 <w:szCs w:val="22"/>
@@ -472,14 +451,8 @@
             <w:vAlign w:val="center"/>
           </w:tcPr>
           <w:p>
-            <w:pPr>
-              <w:rPr>
-                <w:rFonts w:ascii="Calibri" w:hAnsi="Calibri"/>
-              </w:rPr>
-            </w:pPr>
-            <w:r>
-              <w:rPr>
-                <w:rFonts w:ascii="Calibri" w:hAnsi="Calibri"/>
+            <w:r>
+              <w:rPr>
                 <w:color w:val="808080"/>
               </w:rPr>
               <w:t>202</w:t>
@@ -492,7 +465,6 @@
             </w:r>
             <w:r>
               <w:rPr>
-                <w:rFonts w:ascii="Calibri" w:hAnsi="Calibri"/>
                 <w:color w:val="808080"/>
               </w:rPr>
               <w:t>-I / 202</w:t>
@@ -505,7 +477,6 @@
             </w:r>
             <w:r>
               <w:rPr>
-                <w:rFonts w:ascii="Calibri" w:hAnsi="Calibri"/>
                 <w:color w:val="808080"/>
               </w:rPr>
               <w:t>-II</w:t>
@@ -528,15 +499,13 @@
           <w:p>
             <w:pPr>
               <w:rPr>
-                <w:rFonts w:ascii="Calibri" w:hAnsi="Calibri"/>
-                <w:b/>
-                <w:sz w:val="22"/>
-                <w:szCs w:val="22"/>
-              </w:rPr>
-            </w:pPr>
-            <w:r>
-              <w:rPr>
-                <w:rFonts w:ascii="Calibri" w:hAnsi="Calibri"/>
+                <w:b/>
+                <w:sz w:val="22"/>
+                <w:szCs w:val="22"/>
+              </w:rPr>
+            </w:pPr>
+            <w:r>
+              <w:rPr>
                 <w:b/>
                 <w:sz w:val="22"/>
                 <w:szCs w:val="22"/>
@@ -559,14 +528,8 @@
             <w:vAlign w:val="center"/>
           </w:tcPr>
           <w:p>
-            <w:pPr>
-              <w:rPr>
-                <w:rFonts w:ascii="Calibri" w:hAnsi="Calibri"/>
-              </w:rPr>
-            </w:pPr>
-            <w:r>
-              <w:rPr>
-                <w:rFonts w:ascii="Calibri" w:hAnsi="Calibri"/>
+            <w:r>
+              <w:rPr>
                 <w:color w:val="808080"/>
                 <w:sz w:val="22"/>
                 <w:szCs w:val="22"/>
@@ -596,15 +559,13 @@
           <w:p>
             <w:pPr>
               <w:rPr>
-                <w:rFonts w:ascii="Calibri" w:hAnsi="Calibri"/>
-                <w:b/>
-                <w:sz w:val="22"/>
-                <w:szCs w:val="22"/>
-              </w:rPr>
-            </w:pPr>
-            <w:r>
-              <w:rPr>
-                <w:rFonts w:ascii="Calibri" w:hAnsi="Calibri"/>
+                <w:b/>
+                <w:sz w:val="22"/>
+                <w:szCs w:val="22"/>
+              </w:rPr>
+            </w:pPr>
+            <w:r>
+              <w:rPr>
                 <w:b/>
                 <w:sz w:val="22"/>
                 <w:szCs w:val="22"/>
@@ -627,19 +588,13 @@
             <w:vAlign w:val="center"/>
           </w:tcPr>
           <w:p>
-            <w:pPr>
-              <w:rPr>
-                <w:rFonts w:ascii="Calibri" w:hAnsi="Calibri"/>
-              </w:rPr>
-            </w:pPr>
-            <w:r>
-              <w:rPr>
-                <w:rFonts w:ascii="Calibri" w:hAnsi="Calibri"/>
+            <w:r>
+              <w:rPr>
                 <w:color w:val="808080"/>
                 <w:sz w:val="22"/>
                 <w:szCs w:val="22"/>
               </w:rPr>
-              <w:t>Escriba nombre del curso.</w:t>
+              <w:t>Cálculo</w:t>
             </w:r>
           </w:p>
         </w:tc>
@@ -662,14 +617,8 @@
             <w:vAlign w:val="center"/>
           </w:tcPr>
           <w:p>
-            <w:pPr>
-              <w:rPr>
-                <w:rFonts w:ascii="Calibri" w:hAnsi="Calibri"/>
-              </w:rPr>
-            </w:pPr>
-            <w:r>
-              <w:rPr>
-                <w:rFonts w:ascii="Calibri" w:hAnsi="Calibri"/>
+            <w:r>
+              <w:rPr>
                 <w:b/>
                 <w:sz w:val="22"/>
                 <w:szCs w:val="22"/>
@@ -678,7 +627,6 @@
             </w:r>
             <w:r>
               <w:rPr>
-                <w:rFonts w:ascii="Calibri" w:hAnsi="Calibri"/>
                 <w:color w:val="808080"/>
                 <w:sz w:val="22"/>
                 <w:szCs w:val="22"/>
@@ -693,7 +641,6 @@
             </w:r>
             <w:r>
               <w:rPr>
-                <w:rFonts w:ascii="Calibri" w:hAnsi="Calibri"/>
                 <w:sz w:val="22"/>
                 <w:szCs w:val="22"/>
               </w:rPr>
@@ -722,15 +669,13 @@
           <w:p>
             <w:pPr>
               <w:rPr>
-                <w:rFonts w:ascii="Calibri" w:hAnsi="Calibri"/>
-                <w:b/>
-                <w:sz w:val="22"/>
-                <w:szCs w:val="22"/>
-              </w:rPr>
-            </w:pPr>
-            <w:r>
-              <w:rPr>
-                <w:rFonts w:ascii="Calibri" w:hAnsi="Calibri"/>
+                <w:b/>
+                <w:sz w:val="22"/>
+                <w:szCs w:val="22"/>
+              </w:rPr>
+            </w:pPr>
+            <w:r>
+              <w:rPr>
                 <w:b/>
                 <w:sz w:val="22"/>
                 <w:szCs w:val="22"/>
@@ -739,7 +684,6 @@
             </w:r>
             <w:r>
               <w:rPr>
-                <w:rFonts w:ascii="Calibri" w:hAnsi="Calibri"/>
                 <w:color w:val="808080"/>
                 <w:sz w:val="22"/>
                 <w:szCs w:val="22"/>
@@ -775,15 +719,13 @@
           <w:p>
             <w:pPr>
               <w:rPr>
-                <w:rFonts w:ascii="Calibri" w:hAnsi="Calibri"/>
-                <w:b/>
-                <w:sz w:val="22"/>
-                <w:szCs w:val="22"/>
-              </w:rPr>
-            </w:pPr>
-            <w:r>
-              <w:rPr>
-                <w:rFonts w:ascii="Calibri" w:hAnsi="Calibri"/>
+                <w:b/>
+                <w:sz w:val="22"/>
+                <w:szCs w:val="22"/>
+              </w:rPr>
+            </w:pPr>
+            <w:r>
+              <w:rPr>
                 <w:b/>
                 <w:sz w:val="22"/>
                 <w:szCs w:val="22"/>
@@ -808,14 +750,12 @@
           <w:p>
             <w:pPr>
               <w:rPr>
-                <w:rFonts w:ascii="Calibri" w:hAnsi="Calibri"/>
-                <w:sz w:val="22"/>
-                <w:szCs w:val="22"/>
-              </w:rPr>
-            </w:pPr>
-            <w:r>
-              <w:rPr>
-                <w:rFonts w:ascii="Calibri" w:hAnsi="Calibri"/>
+                <w:sz w:val="22"/>
+                <w:szCs w:val="22"/>
+              </w:rPr>
+            </w:pPr>
+            <w:r>
+              <w:rPr>
                 <w:color w:val="808080"/>
               </w:rPr>
               <w:t>Elija un elemento.</w:t>
@@ -838,15 +778,13 @@
           <w:p>
             <w:pPr>
               <w:rPr>
-                <w:rFonts w:ascii="Calibri" w:hAnsi="Calibri"/>
-                <w:b/>
-                <w:sz w:val="22"/>
-                <w:szCs w:val="22"/>
-              </w:rPr>
-            </w:pPr>
-            <w:r>
-              <w:rPr>
-                <w:rFonts w:ascii="Calibri" w:hAnsi="Calibri"/>
+                <w:b/>
+                <w:sz w:val="22"/>
+                <w:szCs w:val="22"/>
+              </w:rPr>
+            </w:pPr>
+            <w:r>
+              <w:rPr>
                 <w:b/>
                 <w:sz w:val="22"/>
                 <w:szCs w:val="22"/>
@@ -855,7 +793,6 @@
             </w:r>
             <w:r>
               <w:rPr>
-                <w:rFonts w:ascii="Calibri" w:hAnsi="Calibri"/>
                 <w:b/>
                 <w:sz w:val="22"/>
                 <w:szCs w:val="22"/>
@@ -865,7 +802,6 @@
             </w:r>
             <w:r>
               <w:rPr>
-                <w:rFonts w:ascii="Calibri" w:hAnsi="Calibri"/>
                 <w:b/>
                 <w:sz w:val="22"/>
                 <w:szCs w:val="22"/>
@@ -890,14 +826,12 @@
           <w:p>
             <w:pPr>
               <w:rPr>
-                <w:rFonts w:ascii="Calibri" w:hAnsi="Calibri"/>
-                <w:sz w:val="22"/>
-                <w:szCs w:val="22"/>
-              </w:rPr>
-            </w:pPr>
-            <w:r>
-              <w:rPr>
-                <w:rFonts w:ascii="Calibri" w:hAnsi="Calibri"/>
+                <w:sz w:val="22"/>
+                <w:szCs w:val="22"/>
+              </w:rPr>
+            </w:pPr>
+            <w:r>
+              <w:rPr>
                 <w:color w:val="808080"/>
                 <w:sz w:val="22"/>
                 <w:szCs w:val="22"/>
@@ -927,14 +861,12 @@
           <w:p>
             <w:pPr>
               <w:rPr>
-                <w:rFonts w:ascii="Calibri" w:hAnsi="Calibri"/>
-                <w:sz w:val="22"/>
-                <w:szCs w:val="22"/>
-              </w:rPr>
-            </w:pPr>
-            <w:r>
-              <w:rPr>
-                <w:rFonts w:ascii="Calibri" w:hAnsi="Calibri"/>
+                <w:sz w:val="22"/>
+                <w:szCs w:val="22"/>
+              </w:rPr>
+            </w:pPr>
+            <w:r>
+              <w:rPr>
                 <w:b/>
                 <w:sz w:val="22"/>
                 <w:szCs w:val="22"/>
@@ -943,7 +875,6 @@
             </w:r>
             <w:r>
               <w:rPr>
-                <w:rFonts w:ascii="Calibri" w:hAnsi="Calibri"/>
                 <w:sz w:val="22"/>
                 <w:szCs w:val="22"/>
               </w:rPr>
@@ -967,29 +898,10 @@
             </w:sdt>
             <w:r>
               <w:rPr>
-                <w:rFonts w:ascii="Calibri" w:hAnsi="Calibri"/>
-                <w:sz w:val="22"/>
-                <w:szCs w:val="22"/>
-              </w:rPr>
-              <w:t xml:space="preserve">          </w:t>
-            </w:r>
-            <w:proofErr w:type="spellStart"/>
-            <w:r>
-              <w:rPr>
-                <w:rFonts w:ascii="Calibri" w:hAnsi="Calibri"/>
-                <w:sz w:val="22"/>
-                <w:szCs w:val="22"/>
-              </w:rPr>
-              <w:t>Habilitable</w:t>
-            </w:r>
-            <w:proofErr w:type="spellEnd"/>
-            <w:r>
-              <w:rPr>
-                <w:rFonts w:ascii="Calibri" w:hAnsi="Calibri"/>
-                <w:sz w:val="22"/>
-                <w:szCs w:val="22"/>
-              </w:rPr>
-              <w:t xml:space="preserve"> </w:t>
+                <w:sz w:val="22"/>
+                <w:szCs w:val="22"/>
+              </w:rPr>
+              <w:t xml:space="preserve">          Habilitable </w:t>
             </w:r>
             <w:sdt>
               <w:sdtPr>
@@ -1009,7 +921,6 @@
             </w:sdt>
             <w:r>
               <w:rPr>
-                <w:rFonts w:ascii="Calibri" w:hAnsi="Calibri"/>
                 <w:sz w:val="22"/>
                 <w:szCs w:val="22"/>
               </w:rPr>
@@ -1033,7 +944,6 @@
             </w:sdt>
             <w:r>
               <w:rPr>
-                <w:rFonts w:ascii="Calibri" w:hAnsi="Calibri"/>
                 <w:sz w:val="22"/>
                 <w:szCs w:val="22"/>
               </w:rPr>
@@ -1041,7 +951,6 @@
             </w:r>
             <w:r>
               <w:rPr>
-                <w:rFonts w:ascii="Calibri" w:hAnsi="Calibri"/>
                 <w:smallCaps/>
                 <w:sz w:val="22"/>
                 <w:szCs w:val="22"/>
@@ -1088,14 +997,12 @@
           <w:p>
             <w:pPr>
               <w:rPr>
-                <w:rFonts w:ascii="Calibri" w:hAnsi="Calibri"/>
-                <w:sz w:val="22"/>
-                <w:szCs w:val="22"/>
-              </w:rPr>
-            </w:pPr>
-            <w:r>
-              <w:rPr>
-                <w:rFonts w:ascii="Calibri" w:hAnsi="Calibri"/>
+                <w:sz w:val="22"/>
+                <w:szCs w:val="22"/>
+              </w:rPr>
+            </w:pPr>
+            <w:r>
+              <w:rPr>
                 <w:b/>
                 <w:sz w:val="22"/>
                 <w:szCs w:val="22"/>
@@ -1104,7 +1011,6 @@
             </w:r>
             <w:r>
               <w:rPr>
-                <w:rFonts w:ascii="Calibri" w:hAnsi="Calibri"/>
                 <w:color w:val="808080"/>
               </w:rPr>
               <w:t>Elija un elemento.</w:t>
@@ -1132,31 +1038,18 @@
           <w:p>
             <w:pPr>
               <w:rPr>
-                <w:rFonts w:ascii="Calibri" w:hAnsi="Calibri"/>
-                <w:b/>
-                <w:sz w:val="22"/>
-                <w:szCs w:val="22"/>
-              </w:rPr>
-            </w:pPr>
-            <w:proofErr w:type="spellStart"/>
-            <w:r>
-              <w:rPr>
-                <w:rFonts w:ascii="Calibri" w:hAnsi="Calibri"/>
-                <w:b/>
-                <w:sz w:val="22"/>
-                <w:szCs w:val="22"/>
-              </w:rPr>
-              <w:t>Pre-requisitos</w:t>
-            </w:r>
-            <w:proofErr w:type="spellEnd"/>
-            <w:r>
-              <w:rPr>
-                <w:rFonts w:ascii="Calibri" w:hAnsi="Calibri"/>
-                <w:b/>
-                <w:sz w:val="22"/>
-                <w:szCs w:val="22"/>
-              </w:rPr>
-              <w:t>:</w:t>
+                <w:b/>
+                <w:sz w:val="22"/>
+                <w:szCs w:val="22"/>
+              </w:rPr>
+            </w:pPr>
+            <w:r>
+              <w:rPr>
+                <w:b/>
+                <w:sz w:val="22"/>
+                <w:szCs w:val="22"/>
+              </w:rPr>
+              <w:t>Pre-requisitos:</w:t>
             </w:r>
           </w:p>
         </w:tc>
@@ -1174,30 +1067,13 @@
             <w:vAlign w:val="center"/>
           </w:tcPr>
           <w:p>
-            <w:pPr>
-              <w:rPr>
-                <w:rFonts w:ascii="Calibri" w:hAnsi="Calibri"/>
-              </w:rPr>
-            </w:pPr>
-            <w:proofErr w:type="spellStart"/>
-            <w:r>
-              <w:rPr>
-                <w:rFonts w:ascii="Calibri" w:hAnsi="Calibri"/>
+            <w:r>
+              <w:rPr>
                 <w:color w:val="808080"/>
                 <w:sz w:val="22"/>
                 <w:szCs w:val="22"/>
               </w:rPr>
-              <w:t>Pre-requisitos</w:t>
-            </w:r>
-            <w:proofErr w:type="spellEnd"/>
-            <w:r>
-              <w:rPr>
-                <w:rFonts w:ascii="Calibri" w:hAnsi="Calibri"/>
-                <w:color w:val="808080"/>
-                <w:sz w:val="22"/>
-                <w:szCs w:val="22"/>
-              </w:rPr>
-              <w:t xml:space="preserve"> con nombre y código MARES.</w:t>
+              <w:t>Pre-requisitos con nombre y código MARES.</w:t>
             </w:r>
           </w:p>
         </w:tc>
@@ -1222,31 +1098,18 @@
           <w:p>
             <w:pPr>
               <w:rPr>
-                <w:rFonts w:ascii="Calibri" w:hAnsi="Calibri"/>
-                <w:b/>
-                <w:sz w:val="22"/>
-                <w:szCs w:val="22"/>
-              </w:rPr>
-            </w:pPr>
-            <w:proofErr w:type="spellStart"/>
-            <w:r>
-              <w:rPr>
-                <w:rFonts w:ascii="Calibri" w:hAnsi="Calibri"/>
-                <w:b/>
-                <w:sz w:val="22"/>
-                <w:szCs w:val="22"/>
-              </w:rPr>
-              <w:t>Co-requisitos</w:t>
-            </w:r>
-            <w:proofErr w:type="spellEnd"/>
-            <w:r>
-              <w:rPr>
-                <w:rFonts w:ascii="Calibri" w:hAnsi="Calibri"/>
-                <w:b/>
-                <w:sz w:val="22"/>
-                <w:szCs w:val="22"/>
-              </w:rPr>
-              <w:t>:</w:t>
+                <w:b/>
+                <w:sz w:val="22"/>
+                <w:szCs w:val="22"/>
+              </w:rPr>
+            </w:pPr>
+            <w:r>
+              <w:rPr>
+                <w:b/>
+                <w:sz w:val="22"/>
+                <w:szCs w:val="22"/>
+              </w:rPr>
+              <w:t>Co-requisitos:</w:t>
             </w:r>
           </w:p>
         </w:tc>
@@ -1264,30 +1127,13 @@
             <w:vAlign w:val="center"/>
           </w:tcPr>
           <w:p>
-            <w:pPr>
-              <w:rPr>
-                <w:rFonts w:ascii="Calibri" w:hAnsi="Calibri"/>
-              </w:rPr>
-            </w:pPr>
-            <w:proofErr w:type="spellStart"/>
-            <w:r>
-              <w:rPr>
-                <w:rFonts w:ascii="Calibri" w:hAnsi="Calibri"/>
+            <w:r>
+              <w:rPr>
                 <w:color w:val="808080"/>
                 <w:sz w:val="22"/>
                 <w:szCs w:val="22"/>
               </w:rPr>
-              <w:t>Co-requisitos</w:t>
-            </w:r>
-            <w:proofErr w:type="spellEnd"/>
-            <w:r>
-              <w:rPr>
-                <w:rFonts w:ascii="Calibri" w:hAnsi="Calibri"/>
-                <w:color w:val="808080"/>
-                <w:sz w:val="22"/>
-                <w:szCs w:val="22"/>
-              </w:rPr>
-              <w:t xml:space="preserve"> con nombre y código MARES.</w:t>
+              <w:t>Co-requisitos con nombre y código MARES.</w:t>
             </w:r>
           </w:p>
         </w:tc>
@@ -1312,15 +1158,13 @@
           <w:p>
             <w:pPr>
               <w:rPr>
-                <w:rFonts w:ascii="Calibri" w:hAnsi="Calibri"/>
-                <w:b/>
-                <w:sz w:val="22"/>
-                <w:szCs w:val="22"/>
-              </w:rPr>
-            </w:pPr>
-            <w:r>
-              <w:rPr>
-                <w:rFonts w:ascii="Calibri" w:hAnsi="Calibri"/>
+                <w:b/>
+                <w:sz w:val="22"/>
+                <w:szCs w:val="22"/>
+              </w:rPr>
+            </w:pPr>
+            <w:r>
+              <w:rPr>
                 <w:b/>
                 <w:sz w:val="22"/>
                 <w:szCs w:val="22"/>
@@ -1328,14 +1172,10 @@
               <w:t>Horas docencia directa:</w:t>
             </w:r>
             <w:r>
-              <w:rPr>
-                <w:rFonts w:ascii="Calibri" w:hAnsi="Calibri"/>
-              </w:rPr>
               <w:t xml:space="preserve"> </w:t>
             </w:r>
             <w:r>
               <w:rPr>
-                <w:rFonts w:ascii="Calibri" w:hAnsi="Calibri"/>
                 <w:color w:val="808080"/>
                 <w:sz w:val="22"/>
                 <w:szCs w:val="22"/>
@@ -1357,13 +1197,7 @@
             <w:shd w:val="clear" w:color="auto" w:fill="auto"/>
             <w:vAlign w:val="center"/>
           </w:tcPr>
-          <w:p>
-            <w:pPr>
-              <w:rPr>
-                <w:rFonts w:ascii="Calibri" w:hAnsi="Calibri"/>
-              </w:rPr>
-            </w:pPr>
-          </w:p>
+          <w:p/>
         </w:tc>
         <w:tc>
           <w:tcPr>
@@ -1381,32 +1215,19 @@
           <w:p>
             <w:pPr>
               <w:rPr>
-                <w:rFonts w:ascii="Calibri" w:hAnsi="Calibri"/>
-                <w:b/>
-                <w:sz w:val="22"/>
-                <w:szCs w:val="22"/>
-              </w:rPr>
-            </w:pPr>
-            <w:r>
-              <w:rPr>
-                <w:rFonts w:ascii="Calibri" w:hAnsi="Calibri"/>
-                <w:b/>
-                <w:sz w:val="22"/>
-                <w:szCs w:val="22"/>
-              </w:rPr>
-              <w:t xml:space="preserve">Horas de trabajo </w:t>
-            </w:r>
-            <w:proofErr w:type="gramStart"/>
-            <w:r>
-              <w:rPr>
-                <w:rFonts w:ascii="Calibri" w:hAnsi="Calibri"/>
-                <w:b/>
-                <w:sz w:val="22"/>
-                <w:szCs w:val="22"/>
-              </w:rPr>
-              <w:t>independiente :</w:t>
-            </w:r>
-            <w:proofErr w:type="gramEnd"/>
+                <w:b/>
+                <w:sz w:val="22"/>
+                <w:szCs w:val="22"/>
+              </w:rPr>
+            </w:pPr>
+            <w:r>
+              <w:rPr>
+                <w:b/>
+                <w:sz w:val="22"/>
+                <w:szCs w:val="22"/>
+              </w:rPr>
+              <w:t>Horas de trabajo independiente :</w:t>
+            </w:r>
           </w:p>
         </w:tc>
         <w:tc>
@@ -1422,14 +1243,8 @@
             <w:vAlign w:val="center"/>
           </w:tcPr>
           <w:p>
-            <w:pPr>
-              <w:rPr>
-                <w:rFonts w:ascii="Calibri" w:hAnsi="Calibri"/>
-              </w:rPr>
-            </w:pPr>
-            <w:r>
-              <w:rPr>
-                <w:rFonts w:ascii="Calibri" w:hAnsi="Calibri"/>
+            <w:r>
+              <w:rPr>
                 <w:color w:val="808080"/>
                 <w:sz w:val="22"/>
                 <w:szCs w:val="22"/>
@@ -1459,15 +1274,13 @@
           <w:p>
             <w:pPr>
               <w:rPr>
-                <w:rFonts w:ascii="Calibri" w:hAnsi="Calibri"/>
-                <w:b/>
-                <w:sz w:val="22"/>
-                <w:szCs w:val="22"/>
-              </w:rPr>
-            </w:pPr>
-            <w:r>
-              <w:rPr>
-                <w:rFonts w:ascii="Calibri" w:hAnsi="Calibri"/>
+                <w:b/>
+                <w:sz w:val="22"/>
+                <w:szCs w:val="22"/>
+              </w:rPr>
+            </w:pPr>
+            <w:r>
+              <w:rPr>
                 <w:b/>
                 <w:sz w:val="22"/>
                 <w:szCs w:val="22"/>
@@ -1475,14 +1288,10 @@
               <w:t>Horas totales del curso:</w:t>
             </w:r>
             <w:r>
-              <w:rPr>
-                <w:rFonts w:ascii="Calibri" w:hAnsi="Calibri"/>
-              </w:rPr>
               <w:t xml:space="preserve"> </w:t>
             </w:r>
             <w:r>
               <w:rPr>
-                <w:rFonts w:ascii="Calibri" w:hAnsi="Calibri"/>
                 <w:color w:val="808080"/>
                 <w:sz w:val="22"/>
                 <w:szCs w:val="22"/>
@@ -1513,14 +1322,12 @@
             <w:pPr>
               <w:ind w:left="-108"/>
               <w:rPr>
-                <w:rFonts w:ascii="Calibri" w:hAnsi="Calibri"/>
-                <w:sz w:val="22"/>
-                <w:szCs w:val="22"/>
-              </w:rPr>
-            </w:pPr>
-            <w:r>
-              <w:rPr>
-                <w:rFonts w:ascii="Calibri" w:hAnsi="Calibri"/>
+                <w:sz w:val="22"/>
+                <w:szCs w:val="22"/>
+              </w:rPr>
+            </w:pPr>
+            <w:r>
+              <w:rPr>
                 <w:b/>
                 <w:sz w:val="22"/>
                 <w:szCs w:val="22"/>
@@ -1529,7 +1336,6 @@
             </w:r>
             <w:r>
               <w:rPr>
-                <w:rFonts w:ascii="Calibri" w:hAnsi="Calibri"/>
                 <w:b/>
                 <w:sz w:val="22"/>
                 <w:szCs w:val="22"/>
@@ -1554,15 +1360,13 @@
           <w:p>
             <w:pPr>
               <w:rPr>
-                <w:rFonts w:ascii="Calibri" w:hAnsi="Calibri"/>
-                <w:b/>
-                <w:sz w:val="22"/>
-                <w:szCs w:val="22"/>
-              </w:rPr>
-            </w:pPr>
-            <w:r>
-              <w:rPr>
-                <w:rFonts w:ascii="Calibri" w:hAnsi="Calibri"/>
+                <w:b/>
+                <w:sz w:val="22"/>
+                <w:szCs w:val="22"/>
+              </w:rPr>
+            </w:pPr>
+            <w:r>
+              <w:rPr>
                 <w:b/>
                 <w:sz w:val="22"/>
                 <w:szCs w:val="22"/>
@@ -1587,14 +1391,12 @@
           <w:p>
             <w:pPr>
               <w:rPr>
-                <w:rFonts w:ascii="Calibri" w:hAnsi="Calibri"/>
-                <w:sz w:val="22"/>
-                <w:szCs w:val="22"/>
-              </w:rPr>
-            </w:pPr>
-            <w:r>
-              <w:rPr>
-                <w:rFonts w:ascii="Calibri" w:hAnsi="Calibri"/>
+                <w:sz w:val="22"/>
+                <w:szCs w:val="22"/>
+              </w:rPr>
+            </w:pPr>
+            <w:r>
+              <w:rPr>
                 <w:sz w:val="22"/>
                 <w:szCs w:val="22"/>
               </w:rPr>
@@ -1671,7 +1473,6 @@
                 <w:between w:val="nil"/>
               </w:pBdr>
               <w:rPr>
-                <w:rFonts w:ascii="Calibri" w:hAnsi="Calibri"/>
                 <w:b/>
                 <w:color w:val="000000"/>
                 <w:sz w:val="22"/>
@@ -1680,7 +1481,6 @@
             </w:pPr>
             <w:r>
               <w:rPr>
-                <w:rFonts w:ascii="Calibri" w:hAnsi="Calibri"/>
                 <w:b/>
                 <w:color w:val="000000"/>
                 <w:sz w:val="22"/>
@@ -1708,14 +1508,8 @@
             <w:vAlign w:val="center"/>
           </w:tcPr>
           <w:p>
-            <w:pPr>
-              <w:rPr>
-                <w:rFonts w:ascii="Calibri" w:hAnsi="Calibri"/>
-              </w:rPr>
-            </w:pPr>
-            <w:r>
-              <w:rPr>
-                <w:rFonts w:ascii="Calibri" w:hAnsi="Calibri"/>
+            <w:r>
+              <w:rPr>
                 <w:b/>
                 <w:sz w:val="22"/>
                 <w:szCs w:val="22"/>
@@ -1741,14 +1535,8 @@
             <w:shd w:val="clear" w:color="auto" w:fill="auto"/>
           </w:tcPr>
           <w:p>
-            <w:pPr>
-              <w:rPr>
-                <w:rFonts w:ascii="Calibri" w:hAnsi="Calibri"/>
-              </w:rPr>
-            </w:pPr>
-            <w:r>
-              <w:rPr>
-                <w:rFonts w:ascii="Calibri" w:hAnsi="Calibri"/>
+            <w:r>
+              <w:rPr>
                 <w:color w:val="808080"/>
                 <w:sz w:val="22"/>
                 <w:szCs w:val="22"/>
@@ -1777,15 +1565,13 @@
           <w:p>
             <w:pPr>
               <w:rPr>
-                <w:rFonts w:ascii="Calibri" w:hAnsi="Calibri"/>
-                <w:b/>
-                <w:sz w:val="22"/>
-                <w:szCs w:val="22"/>
-              </w:rPr>
-            </w:pPr>
-            <w:r>
-              <w:rPr>
-                <w:rFonts w:ascii="Calibri" w:hAnsi="Calibri"/>
+                <w:b/>
+                <w:sz w:val="22"/>
+                <w:szCs w:val="22"/>
+              </w:rPr>
+            </w:pPr>
+            <w:r>
+              <w:rPr>
                 <w:b/>
                 <w:sz w:val="22"/>
                 <w:szCs w:val="22"/>
@@ -1796,7 +1582,6 @@
           <w:p>
             <w:pPr>
               <w:rPr>
-                <w:rFonts w:ascii="Calibri" w:hAnsi="Calibri"/>
                 <w:color w:val="808080"/>
                 <w:sz w:val="22"/>
                 <w:szCs w:val="22"/>
@@ -1804,7 +1589,6 @@
             </w:pPr>
             <w:r>
               <w:rPr>
-                <w:rFonts w:ascii="Calibri" w:hAnsi="Calibri"/>
                 <w:color w:val="808080"/>
                 <w:sz w:val="22"/>
                 <w:szCs w:val="22"/>
@@ -1812,13 +1596,7 @@
               <w:t>Escribir el objetivo general o el propósito principal del curso.</w:t>
             </w:r>
           </w:p>
-          <w:p>
-            <w:pPr>
-              <w:rPr>
-                <w:rFonts w:ascii="Calibri" w:hAnsi="Calibri"/>
-              </w:rPr>
-            </w:pPr>
-          </w:p>
+          <w:p/>
         </w:tc>
       </w:tr>
       <w:tr>
@@ -1840,15 +1618,13 @@
           <w:p>
             <w:pPr>
               <w:rPr>
-                <w:rFonts w:ascii="Calibri" w:hAnsi="Calibri"/>
-                <w:b/>
-                <w:sz w:val="22"/>
-                <w:szCs w:val="22"/>
-              </w:rPr>
-            </w:pPr>
-            <w:r>
-              <w:rPr>
-                <w:rFonts w:ascii="Calibri" w:hAnsi="Calibri"/>
+                <w:b/>
+                <w:sz w:val="22"/>
+                <w:szCs w:val="22"/>
+              </w:rPr>
+            </w:pPr>
+            <w:r>
+              <w:rPr>
                 <w:b/>
                 <w:sz w:val="22"/>
                 <w:szCs w:val="22"/>
@@ -1860,7 +1636,6 @@
             <w:pPr>
               <w:jc w:val="both"/>
               <w:rPr>
-                <w:rFonts w:ascii="Calibri" w:hAnsi="Calibri"/>
                 <w:color w:val="808080"/>
                 <w:sz w:val="22"/>
                 <w:szCs w:val="22"/>
@@ -1868,7 +1643,6 @@
             </w:pPr>
             <w:r>
               <w:rPr>
-                <w:rFonts w:ascii="Calibri" w:hAnsi="Calibri"/>
                 <w:color w:val="808080"/>
                 <w:sz w:val="22"/>
                 <w:szCs w:val="22"/>
@@ -1880,7 +1654,6 @@
             <w:pPr>
               <w:jc w:val="both"/>
               <w:rPr>
-                <w:rFonts w:ascii="Calibri" w:hAnsi="Calibri"/>
                 <w:b/>
                 <w:sz w:val="22"/>
                 <w:szCs w:val="22"/>
@@ -1937,13 +1710,11 @@
           <w:p>
             <w:pPr>
               <w:rPr>
-                <w:rFonts w:ascii="Calibri" w:hAnsi="Calibri"/>
-                <w:b/>
-              </w:rPr>
-            </w:pPr>
-            <w:r>
-              <w:rPr>
-                <w:rFonts w:ascii="Calibri" w:hAnsi="Calibri"/>
+                <w:b/>
+              </w:rPr>
+            </w:pPr>
+            <w:r>
+              <w:rPr>
                 <w:b/>
               </w:rPr>
               <w:t>Contenido:</w:t>
@@ -1970,14 +1741,12 @@
             <w:pPr>
               <w:jc w:val="both"/>
               <w:rPr>
-                <w:rFonts w:ascii="Calibri" w:hAnsi="Calibri"/>
-                <w:sz w:val="22"/>
-                <w:szCs w:val="22"/>
-              </w:rPr>
-            </w:pPr>
-            <w:r>
-              <w:rPr>
-                <w:rFonts w:ascii="Calibri" w:hAnsi="Calibri"/>
+                <w:sz w:val="22"/>
+                <w:szCs w:val="22"/>
+              </w:rPr>
+            </w:pPr>
+            <w:r>
+              <w:rPr>
                 <w:b/>
                 <w:sz w:val="22"/>
                 <w:szCs w:val="22"/>
@@ -1986,7 +1755,6 @@
             </w:r>
             <w:r>
               <w:rPr>
-                <w:rFonts w:ascii="Calibri" w:hAnsi="Calibri"/>
                 <w:sz w:val="22"/>
                 <w:szCs w:val="22"/>
               </w:rPr>
@@ -1997,14 +1765,12 @@
             <w:pPr>
               <w:jc w:val="both"/>
               <w:rPr>
-                <w:rFonts w:ascii="Calibri" w:hAnsi="Calibri"/>
-                <w:sz w:val="22"/>
-                <w:szCs w:val="22"/>
-              </w:rPr>
-            </w:pPr>
-            <w:r>
-              <w:rPr>
-                <w:rFonts w:ascii="Calibri" w:hAnsi="Calibri"/>
+                <w:sz w:val="22"/>
+                <w:szCs w:val="22"/>
+              </w:rPr>
+            </w:pPr>
+            <w:r>
+              <w:rPr>
                 <w:sz w:val="22"/>
                 <w:szCs w:val="22"/>
               </w:rPr>
@@ -2015,14 +1781,12 @@
             <w:pPr>
               <w:jc w:val="both"/>
               <w:rPr>
-                <w:rFonts w:ascii="Calibri" w:hAnsi="Calibri"/>
-                <w:sz w:val="22"/>
-                <w:szCs w:val="22"/>
-              </w:rPr>
-            </w:pPr>
-            <w:r>
-              <w:rPr>
-                <w:rFonts w:ascii="Calibri" w:hAnsi="Calibri"/>
+                <w:sz w:val="22"/>
+                <w:szCs w:val="22"/>
+              </w:rPr>
+            </w:pPr>
+            <w:r>
+              <w:rPr>
                 <w:sz w:val="22"/>
                 <w:szCs w:val="22"/>
               </w:rPr>
@@ -2033,7 +1797,6 @@
             <w:pPr>
               <w:jc w:val="both"/>
               <w:rPr>
-                <w:rFonts w:ascii="Calibri" w:hAnsi="Calibri"/>
                 <w:sz w:val="22"/>
                 <w:szCs w:val="22"/>
               </w:rPr>
@@ -2054,23 +1817,19 @@
               </w:pBdr>
               <w:jc w:val="both"/>
               <w:rPr>
-                <w:rFonts w:ascii="Calibri" w:hAnsi="Calibri"/>
                 <w:color w:val="000000"/>
                 <w:sz w:val="20"/>
                 <w:szCs w:val="20"/>
               </w:rPr>
             </w:pPr>
-            <w:proofErr w:type="spellStart"/>
-            <w:r>
-              <w:rPr>
-                <w:rFonts w:ascii="Calibri" w:hAnsi="Calibri"/>
+            <w:r>
+              <w:rPr>
                 <w:color w:val="000000"/>
                 <w:sz w:val="20"/>
                 <w:szCs w:val="20"/>
               </w:rPr>
               <w:t>Xxxxxxxxxxxxxxx</w:t>
             </w:r>
-            <w:proofErr w:type="spellEnd"/>
           </w:p>
           <w:p>
             <w:pPr>
@@ -2087,23 +1846,19 @@
               </w:pBdr>
               <w:jc w:val="both"/>
               <w:rPr>
-                <w:rFonts w:ascii="Calibri" w:hAnsi="Calibri"/>
                 <w:color w:val="000000"/>
                 <w:sz w:val="20"/>
                 <w:szCs w:val="20"/>
               </w:rPr>
             </w:pPr>
-            <w:proofErr w:type="spellStart"/>
-            <w:r>
-              <w:rPr>
-                <w:rFonts w:ascii="Calibri" w:hAnsi="Calibri"/>
+            <w:r>
+              <w:rPr>
                 <w:color w:val="000000"/>
                 <w:sz w:val="20"/>
                 <w:szCs w:val="20"/>
               </w:rPr>
               <w:t>Xxxxxxxxxxxxxxx</w:t>
             </w:r>
-            <w:proofErr w:type="spellEnd"/>
           </w:p>
           <w:p>
             <w:pPr>
@@ -2120,46 +1875,33 @@
               </w:pBdr>
               <w:jc w:val="both"/>
               <w:rPr>
-                <w:rFonts w:ascii="Calibri" w:hAnsi="Calibri"/>
                 <w:color w:val="000000"/>
                 <w:sz w:val="20"/>
                 <w:szCs w:val="20"/>
               </w:rPr>
             </w:pPr>
-            <w:proofErr w:type="spellStart"/>
-            <w:r>
-              <w:rPr>
-                <w:rFonts w:ascii="Calibri" w:hAnsi="Calibri"/>
+            <w:r>
+              <w:rPr>
                 <w:color w:val="000000"/>
                 <w:sz w:val="20"/>
                 <w:szCs w:val="20"/>
               </w:rPr>
               <w:t>xxxxxxxxxxxxxxx</w:t>
             </w:r>
-            <w:proofErr w:type="spellEnd"/>
           </w:p>
           <w:p>
             <w:pPr>
               <w:jc w:val="both"/>
-              <w:rPr>
-                <w:rFonts w:ascii="Calibri" w:hAnsi="Calibri"/>
-              </w:rPr>
             </w:pPr>
           </w:p>
           <w:p>
             <w:pPr>
               <w:jc w:val="both"/>
-              <w:rPr>
-                <w:rFonts w:ascii="Calibri" w:hAnsi="Calibri"/>
-              </w:rPr>
             </w:pPr>
           </w:p>
           <w:p>
             <w:pPr>
               <w:jc w:val="both"/>
-              <w:rPr>
-                <w:rFonts w:ascii="Calibri" w:hAnsi="Calibri"/>
-              </w:rPr>
             </w:pPr>
           </w:p>
         </w:tc>
@@ -2232,7 +1974,6 @@
                 <w:between w:val="nil"/>
               </w:pBdr>
               <w:rPr>
-                <w:rFonts w:ascii="Calibri" w:hAnsi="Calibri"/>
                 <w:b/>
                 <w:color w:val="000000"/>
                 <w:sz w:val="22"/>
@@ -2241,7 +1982,6 @@
             </w:pPr>
             <w:r>
               <w:rPr>
-                <w:rFonts w:ascii="Calibri" w:hAnsi="Calibri"/>
                 <w:b/>
                 <w:color w:val="000000"/>
                 <w:sz w:val="22"/>
@@ -2270,13 +2010,9 @@
           <w:p>
             <w:pPr>
               <w:jc w:val="both"/>
-              <w:rPr>
-                <w:rFonts w:ascii="Calibri" w:hAnsi="Calibri"/>
-              </w:rPr>
-            </w:pPr>
-            <w:r>
-              <w:rPr>
-                <w:rFonts w:ascii="Calibri" w:hAnsi="Calibri"/>
+            </w:pPr>
+            <w:r>
+              <w:rPr>
                 <w:color w:val="808080"/>
                 <w:sz w:val="22"/>
                 <w:szCs w:val="22"/>
@@ -2346,7 +2082,6 @@
                 <w:between w:val="nil"/>
               </w:pBdr>
               <w:rPr>
-                <w:rFonts w:ascii="Calibri" w:hAnsi="Calibri"/>
                 <w:b/>
                 <w:color w:val="000000"/>
                 <w:sz w:val="22"/>
@@ -2355,7 +2090,6 @@
             </w:pPr>
             <w:r>
               <w:rPr>
-                <w:rFonts w:ascii="Calibri" w:hAnsi="Calibri"/>
                 <w:b/>
                 <w:color w:val="000000"/>
                 <w:sz w:val="22"/>
@@ -2385,13 +2119,9 @@
           <w:p>
             <w:pPr>
               <w:jc w:val="both"/>
-              <w:rPr>
-                <w:rFonts w:ascii="Calibri" w:hAnsi="Calibri"/>
-              </w:rPr>
-            </w:pPr>
-            <w:r>
-              <w:rPr>
-                <w:rFonts w:ascii="Calibri" w:hAnsi="Calibri"/>
+            </w:pPr>
+            <w:r>
+              <w:rPr>
                 <w:color w:val="808080"/>
                 <w:sz w:val="22"/>
                 <w:szCs w:val="22"/>
@@ -2421,15 +2151,13 @@
             <w:pPr>
               <w:jc w:val="center"/>
               <w:rPr>
-                <w:rFonts w:ascii="Calibri" w:hAnsi="Calibri"/>
-                <w:b/>
-                <w:sz w:val="22"/>
-                <w:szCs w:val="22"/>
-              </w:rPr>
-            </w:pPr>
-            <w:r>
-              <w:rPr>
-                <w:rFonts w:ascii="Calibri" w:hAnsi="Calibri"/>
+                <w:b/>
+                <w:sz w:val="22"/>
+                <w:szCs w:val="22"/>
+              </w:rPr>
+            </w:pPr>
+            <w:r>
+              <w:rPr>
                 <w:b/>
                 <w:sz w:val="22"/>
                 <w:szCs w:val="22"/>
@@ -2454,15 +2182,13 @@
             <w:pPr>
               <w:jc w:val="center"/>
               <w:rPr>
-                <w:rFonts w:ascii="Calibri" w:hAnsi="Calibri"/>
-                <w:b/>
-                <w:sz w:val="22"/>
-                <w:szCs w:val="22"/>
-              </w:rPr>
-            </w:pPr>
-            <w:r>
-              <w:rPr>
-                <w:rFonts w:ascii="Calibri" w:hAnsi="Calibri"/>
+                <w:b/>
+                <w:sz w:val="22"/>
+                <w:szCs w:val="22"/>
+              </w:rPr>
+            </w:pPr>
+            <w:r>
+              <w:rPr>
                 <w:b/>
                 <w:sz w:val="22"/>
                 <w:szCs w:val="22"/>
@@ -2487,15 +2213,13 @@
             <w:pPr>
               <w:jc w:val="center"/>
               <w:rPr>
-                <w:rFonts w:ascii="Calibri" w:hAnsi="Calibri"/>
-                <w:b/>
-                <w:sz w:val="22"/>
-                <w:szCs w:val="22"/>
-              </w:rPr>
-            </w:pPr>
-            <w:r>
-              <w:rPr>
-                <w:rFonts w:ascii="Calibri" w:hAnsi="Calibri"/>
+                <w:b/>
+                <w:sz w:val="22"/>
+                <w:szCs w:val="22"/>
+              </w:rPr>
+            </w:pPr>
+            <w:r>
+              <w:rPr>
                 <w:b/>
                 <w:sz w:val="22"/>
                 <w:szCs w:val="22"/>
@@ -2522,14 +2246,8 @@
             <w:vAlign w:val="center"/>
           </w:tcPr>
           <w:p>
-            <w:pPr>
-              <w:rPr>
-                <w:rFonts w:ascii="Calibri" w:hAnsi="Calibri"/>
-              </w:rPr>
-            </w:pPr>
-            <w:r>
-              <w:rPr>
-                <w:rFonts w:ascii="Calibri" w:hAnsi="Calibri"/>
+            <w:r>
+              <w:rPr>
                 <w:color w:val="808080"/>
                 <w:sz w:val="22"/>
                 <w:szCs w:val="22"/>
@@ -2553,9 +2271,6 @@
           <w:p>
             <w:pPr>
               <w:jc w:val="center"/>
-              <w:rPr>
-                <w:rFonts w:ascii="Calibri" w:hAnsi="Calibri"/>
-              </w:rPr>
             </w:pPr>
           </w:p>
         </w:tc>
@@ -2575,14 +2290,12 @@
             <w:pPr>
               <w:jc w:val="center"/>
               <w:rPr>
-                <w:rFonts w:ascii="Calibri" w:hAnsi="Calibri"/>
                 <w:sz w:val="20"/>
                 <w:szCs w:val="20"/>
               </w:rPr>
             </w:pPr>
             <w:r>
               <w:rPr>
-                <w:rFonts w:ascii="Calibri" w:hAnsi="Calibri"/>
                 <w:color w:val="808080"/>
                 <w:sz w:val="18"/>
                 <w:szCs w:val="18"/>
@@ -2609,14 +2322,8 @@
             <w:vAlign w:val="center"/>
           </w:tcPr>
           <w:p>
-            <w:pPr>
-              <w:rPr>
-                <w:rFonts w:ascii="Calibri" w:hAnsi="Calibri"/>
-              </w:rPr>
-            </w:pPr>
-            <w:r>
-              <w:rPr>
-                <w:rFonts w:ascii="Calibri" w:hAnsi="Calibri"/>
+            <w:r>
+              <w:rPr>
                 <w:color w:val="808080"/>
                 <w:sz w:val="22"/>
                 <w:szCs w:val="22"/>
@@ -2640,9 +2347,6 @@
           <w:p>
             <w:pPr>
               <w:jc w:val="center"/>
-              <w:rPr>
-                <w:rFonts w:ascii="Calibri" w:hAnsi="Calibri"/>
-              </w:rPr>
             </w:pPr>
           </w:p>
         </w:tc>
@@ -2662,14 +2366,12 @@
             <w:pPr>
               <w:jc w:val="center"/>
               <w:rPr>
-                <w:rFonts w:ascii="Calibri" w:hAnsi="Calibri"/>
                 <w:sz w:val="20"/>
                 <w:szCs w:val="20"/>
               </w:rPr>
             </w:pPr>
             <w:r>
               <w:rPr>
-                <w:rFonts w:ascii="Calibri" w:hAnsi="Calibri"/>
                 <w:color w:val="808080"/>
                 <w:sz w:val="18"/>
                 <w:szCs w:val="18"/>
@@ -2696,14 +2398,8 @@
             <w:vAlign w:val="center"/>
           </w:tcPr>
           <w:p>
-            <w:pPr>
-              <w:rPr>
-                <w:rFonts w:ascii="Calibri" w:hAnsi="Calibri"/>
-              </w:rPr>
-            </w:pPr>
-            <w:r>
-              <w:rPr>
-                <w:rFonts w:ascii="Calibri" w:hAnsi="Calibri"/>
+            <w:r>
+              <w:rPr>
                 <w:color w:val="808080"/>
                 <w:sz w:val="22"/>
                 <w:szCs w:val="22"/>
@@ -2727,9 +2423,6 @@
           <w:p>
             <w:pPr>
               <w:jc w:val="center"/>
-              <w:rPr>
-                <w:rFonts w:ascii="Calibri" w:hAnsi="Calibri"/>
-              </w:rPr>
             </w:pPr>
           </w:p>
         </w:tc>
@@ -2749,14 +2442,12 @@
             <w:pPr>
               <w:jc w:val="center"/>
               <w:rPr>
-                <w:rFonts w:ascii="Calibri" w:hAnsi="Calibri"/>
                 <w:sz w:val="20"/>
                 <w:szCs w:val="20"/>
               </w:rPr>
             </w:pPr>
             <w:r>
               <w:rPr>
-                <w:rFonts w:ascii="Calibri" w:hAnsi="Calibri"/>
                 <w:color w:val="808080"/>
                 <w:sz w:val="18"/>
                 <w:szCs w:val="18"/>
@@ -2783,14 +2474,8 @@
             <w:vAlign w:val="center"/>
           </w:tcPr>
           <w:p>
-            <w:pPr>
-              <w:rPr>
-                <w:rFonts w:ascii="Calibri" w:hAnsi="Calibri"/>
-              </w:rPr>
-            </w:pPr>
-            <w:r>
-              <w:rPr>
-                <w:rFonts w:ascii="Calibri" w:hAnsi="Calibri"/>
+            <w:r>
+              <w:rPr>
                 <w:color w:val="808080"/>
                 <w:sz w:val="22"/>
                 <w:szCs w:val="22"/>
@@ -2814,9 +2499,6 @@
           <w:p>
             <w:pPr>
               <w:jc w:val="center"/>
-              <w:rPr>
-                <w:rFonts w:ascii="Calibri" w:hAnsi="Calibri"/>
-              </w:rPr>
             </w:pPr>
           </w:p>
         </w:tc>
@@ -2836,14 +2518,12 @@
             <w:pPr>
               <w:jc w:val="center"/>
               <w:rPr>
-                <w:rFonts w:ascii="Calibri" w:hAnsi="Calibri"/>
                 <w:sz w:val="20"/>
                 <w:szCs w:val="20"/>
               </w:rPr>
             </w:pPr>
             <w:r>
               <w:rPr>
-                <w:rFonts w:ascii="Calibri" w:hAnsi="Calibri"/>
                 <w:color w:val="808080"/>
                 <w:sz w:val="18"/>
                 <w:szCs w:val="18"/>
@@ -2901,14 +2581,12 @@
           <w:p>
             <w:pPr>
               <w:rPr>
-                <w:rFonts w:ascii="Calibri" w:hAnsi="Calibri"/>
-                <w:sz w:val="22"/>
-                <w:szCs w:val="22"/>
-              </w:rPr>
-            </w:pPr>
-            <w:r>
-              <w:rPr>
-                <w:rFonts w:ascii="Calibri" w:hAnsi="Calibri"/>
+                <w:sz w:val="22"/>
+                <w:szCs w:val="22"/>
+              </w:rPr>
+            </w:pPr>
+            <w:r>
+              <w:rPr>
                 <w:b/>
                 <w:sz w:val="22"/>
                 <w:szCs w:val="22"/>
@@ -2917,7 +2595,6 @@
             </w:r>
             <w:r>
               <w:rPr>
-                <w:rFonts w:ascii="Calibri" w:hAnsi="Calibri"/>
                 <w:b/>
                 <w:sz w:val="22"/>
                 <w:szCs w:val="22"/>
@@ -2927,7 +2604,6 @@
             </w:r>
             <w:r>
               <w:rPr>
-                <w:rFonts w:ascii="Calibri" w:hAnsi="Calibri"/>
                 <w:b/>
                 <w:sz w:val="22"/>
                 <w:szCs w:val="22"/>
@@ -2956,7 +2632,6 @@
             <w:pPr>
               <w:jc w:val="both"/>
               <w:rPr>
-                <w:rFonts w:ascii="Calibri" w:hAnsi="Calibri"/>
                 <w:color w:val="808080"/>
                 <w:sz w:val="22"/>
                 <w:szCs w:val="22"/>
@@ -2964,7 +2639,6 @@
             </w:pPr>
             <w:r>
               <w:rPr>
-                <w:rFonts w:ascii="Calibri" w:hAnsi="Calibri"/>
                 <w:color w:val="808080"/>
                 <w:sz w:val="22"/>
                 <w:szCs w:val="22"/>
@@ -3022,14 +2696,12 @@
           <w:p>
             <w:pPr>
               <w:rPr>
-                <w:rFonts w:ascii="Calibri" w:hAnsi="Calibri"/>
-                <w:sz w:val="22"/>
-                <w:szCs w:val="22"/>
-              </w:rPr>
-            </w:pPr>
-            <w:r>
-              <w:rPr>
-                <w:rFonts w:ascii="Calibri" w:hAnsi="Calibri"/>
+                <w:sz w:val="22"/>
+                <w:szCs w:val="22"/>
+              </w:rPr>
+            </w:pPr>
+            <w:r>
+              <w:rPr>
                 <w:b/>
                 <w:sz w:val="22"/>
                 <w:szCs w:val="22"/>
@@ -3059,13 +2731,9 @@
           <w:p>
             <w:pPr>
               <w:jc w:val="both"/>
-              <w:rPr>
-                <w:rFonts w:ascii="Calibri" w:hAnsi="Calibri"/>
-              </w:rPr>
-            </w:pPr>
-            <w:r>
-              <w:rPr>
-                <w:rFonts w:ascii="Calibri" w:hAnsi="Calibri"/>
+            </w:pPr>
+            <w:r>
+              <w:rPr>
                 <w:sz w:val="22"/>
                 <w:szCs w:val="22"/>
               </w:rPr>
@@ -3088,9 +2756,6 @@
           <w:p>
             <w:pPr>
               <w:jc w:val="both"/>
-              <w:rPr>
-                <w:rFonts w:ascii="Calibri" w:hAnsi="Calibri"/>
-              </w:rPr>
             </w:pPr>
           </w:p>
         </w:tc>
@@ -3165,7 +2830,6 @@
                 <w:between w:val="nil"/>
               </w:pBdr>
               <w:rPr>
-                <w:rFonts w:ascii="Calibri" w:hAnsi="Calibri"/>
                 <w:b/>
                 <w:color w:val="000000"/>
                 <w:sz w:val="22"/>
@@ -3174,7 +2838,6 @@
             </w:pPr>
             <w:r>
               <w:rPr>
-                <w:rFonts w:ascii="Calibri" w:hAnsi="Calibri"/>
                 <w:b/>
                 <w:color w:val="000000"/>
                 <w:sz w:val="22"/>
@@ -3205,15 +2868,13 @@
             <w:pPr>
               <w:jc w:val="center"/>
               <w:rPr>
-                <w:rFonts w:ascii="Calibri" w:hAnsi="Calibri"/>
-                <w:b/>
-                <w:sz w:val="22"/>
-                <w:szCs w:val="22"/>
-              </w:rPr>
-            </w:pPr>
-            <w:r>
-              <w:rPr>
-                <w:rFonts w:ascii="Calibri" w:hAnsi="Calibri"/>
+                <w:b/>
+                <w:sz w:val="22"/>
+                <w:szCs w:val="22"/>
+              </w:rPr>
+            </w:pPr>
+            <w:r>
+              <w:rPr>
                 <w:b/>
                 <w:sz w:val="22"/>
                 <w:szCs w:val="22"/>
@@ -3238,15 +2899,13 @@
             <w:pPr>
               <w:jc w:val="center"/>
               <w:rPr>
-                <w:rFonts w:ascii="Calibri" w:hAnsi="Calibri"/>
-                <w:b/>
-                <w:sz w:val="22"/>
-                <w:szCs w:val="22"/>
-              </w:rPr>
-            </w:pPr>
-            <w:r>
-              <w:rPr>
-                <w:rFonts w:ascii="Calibri" w:hAnsi="Calibri"/>
+                <w:b/>
+                <w:sz w:val="22"/>
+                <w:szCs w:val="22"/>
+              </w:rPr>
+            </w:pPr>
+            <w:r>
+              <w:rPr>
                 <w:b/>
                 <w:sz w:val="22"/>
                 <w:szCs w:val="22"/>
@@ -3271,15 +2930,13 @@
             <w:pPr>
               <w:jc w:val="center"/>
               <w:rPr>
-                <w:rFonts w:ascii="Calibri" w:hAnsi="Calibri"/>
-                <w:b/>
-                <w:sz w:val="22"/>
-                <w:szCs w:val="22"/>
-              </w:rPr>
-            </w:pPr>
-            <w:r>
-              <w:rPr>
-                <w:rFonts w:ascii="Calibri" w:hAnsi="Calibri"/>
+                <w:b/>
+                <w:sz w:val="22"/>
+                <w:szCs w:val="22"/>
+              </w:rPr>
+            </w:pPr>
+            <w:r>
+              <w:rPr>
                 <w:b/>
                 <w:sz w:val="22"/>
                 <w:szCs w:val="22"/>
@@ -3303,43 +2960,19 @@
             <w:pPr>
               <w:jc w:val="center"/>
               <w:rPr>
-                <w:rFonts w:ascii="Calibri" w:hAnsi="Calibri"/>
-                <w:b/>
-                <w:sz w:val="22"/>
-                <w:szCs w:val="22"/>
-              </w:rPr>
-            </w:pPr>
-            <w:proofErr w:type="gramStart"/>
-            <w:r>
-              <w:rPr>
-                <w:rFonts w:ascii="Calibri" w:hAnsi="Calibri"/>
-                <w:b/>
-                <w:sz w:val="22"/>
-                <w:szCs w:val="22"/>
-              </w:rPr>
-              <w:t xml:space="preserve">Eje  </w:t>
-            </w:r>
-            <w:proofErr w:type="spellStart"/>
-            <w:r>
-              <w:rPr>
-                <w:rFonts w:ascii="Calibri" w:hAnsi="Calibri"/>
-                <w:b/>
-                <w:sz w:val="22"/>
-                <w:szCs w:val="22"/>
-              </w:rPr>
-              <w:t>N</w:t>
-            </w:r>
-            <w:proofErr w:type="gramEnd"/>
-            <w:r>
-              <w:rPr>
-                <w:rFonts w:ascii="Calibri" w:hAnsi="Calibri"/>
-                <w:b/>
-                <w:sz w:val="22"/>
-                <w:szCs w:val="22"/>
-              </w:rPr>
-              <w:t>°</w:t>
-            </w:r>
-            <w:proofErr w:type="spellEnd"/>
+                <w:b/>
+                <w:sz w:val="22"/>
+                <w:szCs w:val="22"/>
+              </w:rPr>
+            </w:pPr>
+            <w:r>
+              <w:rPr>
+                <w:b/>
+                <w:sz w:val="22"/>
+                <w:szCs w:val="22"/>
+              </w:rPr>
+              <w:t>Eje  N°</w:t>
+            </w:r>
           </w:p>
         </w:tc>
         <w:tc>
@@ -3357,31 +2990,18 @@
             <w:pPr>
               <w:jc w:val="center"/>
               <w:rPr>
-                <w:rFonts w:ascii="Calibri" w:hAnsi="Calibri"/>
-                <w:b/>
-                <w:sz w:val="22"/>
-                <w:szCs w:val="22"/>
-              </w:rPr>
-            </w:pPr>
-            <w:proofErr w:type="spellStart"/>
-            <w:r>
-              <w:rPr>
-                <w:rFonts w:ascii="Calibri" w:hAnsi="Calibri"/>
-                <w:b/>
-                <w:sz w:val="22"/>
-                <w:szCs w:val="22"/>
-              </w:rPr>
-              <w:t>N°</w:t>
-            </w:r>
-            <w:proofErr w:type="spellEnd"/>
-            <w:r>
-              <w:rPr>
-                <w:rFonts w:ascii="Calibri" w:hAnsi="Calibri"/>
-                <w:b/>
-                <w:sz w:val="22"/>
-                <w:szCs w:val="22"/>
-              </w:rPr>
-              <w:t xml:space="preserve"> Horas</w:t>
+                <w:b/>
+                <w:sz w:val="22"/>
+                <w:szCs w:val="22"/>
+              </w:rPr>
+            </w:pPr>
+            <w:r>
+              <w:rPr>
+                <w:b/>
+                <w:sz w:val="22"/>
+                <w:szCs w:val="22"/>
+              </w:rPr>
+              <w:t>N° Horas</w:t>
             </w:r>
           </w:p>
         </w:tc>
@@ -3401,15 +3021,13 @@
             <w:pPr>
               <w:jc w:val="center"/>
               <w:rPr>
-                <w:rFonts w:ascii="Calibri" w:hAnsi="Calibri"/>
-                <w:b/>
-                <w:sz w:val="22"/>
-                <w:szCs w:val="22"/>
-              </w:rPr>
-            </w:pPr>
-            <w:r>
-              <w:rPr>
-                <w:rFonts w:ascii="Calibri" w:hAnsi="Calibri"/>
+                <w:b/>
+                <w:sz w:val="22"/>
+                <w:szCs w:val="22"/>
+              </w:rPr>
+            </w:pPr>
+            <w:r>
+              <w:rPr>
                 <w:b/>
                 <w:sz w:val="22"/>
                 <w:szCs w:val="22"/>
@@ -3435,13 +3053,7 @@
             <w:shd w:val="clear" w:color="auto" w:fill="auto"/>
             <w:vAlign w:val="center"/>
           </w:tcPr>
-          <w:p>
-            <w:pPr>
-              <w:rPr>
-                <w:rFonts w:ascii="Calibri" w:hAnsi="Calibri"/>
-              </w:rPr>
-            </w:pPr>
-          </w:p>
+          <w:p/>
         </w:tc>
         <w:tc>
           <w:tcPr>
@@ -3458,9 +3070,6 @@
           <w:p>
             <w:pPr>
               <w:jc w:val="center"/>
-              <w:rPr>
-                <w:rFonts w:ascii="Calibri" w:hAnsi="Calibri"/>
-              </w:rPr>
             </w:pPr>
           </w:p>
         </w:tc>
@@ -3479,9 +3088,6 @@
           <w:p>
             <w:pPr>
               <w:jc w:val="center"/>
-              <w:rPr>
-                <w:rFonts w:ascii="Calibri" w:hAnsi="Calibri"/>
-              </w:rPr>
             </w:pPr>
           </w:p>
         </w:tc>
@@ -3499,7 +3105,6 @@
             <w:pPr>
               <w:jc w:val="center"/>
               <w:rPr>
-                <w:rFonts w:ascii="Calibri" w:hAnsi="Calibri"/>
                 <w:sz w:val="20"/>
                 <w:szCs w:val="20"/>
               </w:rPr>
@@ -3520,7 +3125,6 @@
             <w:pPr>
               <w:jc w:val="center"/>
               <w:rPr>
-                <w:rFonts w:ascii="Calibri" w:hAnsi="Calibri"/>
                 <w:sz w:val="20"/>
                 <w:szCs w:val="20"/>
               </w:rPr>
@@ -3543,7 +3147,6 @@
             <w:pPr>
               <w:jc w:val="center"/>
               <w:rPr>
-                <w:rFonts w:ascii="Calibri" w:hAnsi="Calibri"/>
                 <w:sz w:val="20"/>
                 <w:szCs w:val="20"/>
               </w:rPr>
@@ -3567,13 +3170,7 @@
             <w:shd w:val="clear" w:color="auto" w:fill="auto"/>
             <w:vAlign w:val="center"/>
           </w:tcPr>
-          <w:p>
-            <w:pPr>
-              <w:rPr>
-                <w:rFonts w:ascii="Calibri" w:hAnsi="Calibri"/>
-              </w:rPr>
-            </w:pPr>
-          </w:p>
+          <w:p/>
         </w:tc>
         <w:tc>
           <w:tcPr>
@@ -3590,9 +3187,6 @@
           <w:p>
             <w:pPr>
               <w:jc w:val="center"/>
-              <w:rPr>
-                <w:rFonts w:ascii="Calibri" w:hAnsi="Calibri"/>
-              </w:rPr>
             </w:pPr>
           </w:p>
         </w:tc>
@@ -3611,9 +3205,6 @@
           <w:p>
             <w:pPr>
               <w:jc w:val="center"/>
-              <w:rPr>
-                <w:rFonts w:ascii="Calibri" w:hAnsi="Calibri"/>
-              </w:rPr>
             </w:pPr>
           </w:p>
         </w:tc>
@@ -3631,7 +3222,6 @@
             <w:pPr>
               <w:jc w:val="center"/>
               <w:rPr>
-                <w:rFonts w:ascii="Calibri" w:hAnsi="Calibri"/>
                 <w:sz w:val="20"/>
                 <w:szCs w:val="20"/>
               </w:rPr>
@@ -3652,7 +3242,6 @@
             <w:pPr>
               <w:jc w:val="center"/>
               <w:rPr>
-                <w:rFonts w:ascii="Calibri" w:hAnsi="Calibri"/>
                 <w:sz w:val="20"/>
                 <w:szCs w:val="20"/>
               </w:rPr>
@@ -3675,7 +3264,6 @@
             <w:pPr>
               <w:jc w:val="center"/>
               <w:rPr>
-                <w:rFonts w:ascii="Calibri" w:hAnsi="Calibri"/>
                 <w:sz w:val="20"/>
                 <w:szCs w:val="20"/>
               </w:rPr>
@@ -3699,13 +3287,7 @@
             <w:shd w:val="clear" w:color="auto" w:fill="auto"/>
             <w:vAlign w:val="center"/>
           </w:tcPr>
-          <w:p>
-            <w:pPr>
-              <w:rPr>
-                <w:rFonts w:ascii="Calibri" w:hAnsi="Calibri"/>
-              </w:rPr>
-            </w:pPr>
-          </w:p>
+          <w:p/>
         </w:tc>
         <w:tc>
           <w:tcPr>
@@ -3722,9 +3304,6 @@
           <w:p>
             <w:pPr>
               <w:jc w:val="center"/>
-              <w:rPr>
-                <w:rFonts w:ascii="Calibri" w:hAnsi="Calibri"/>
-              </w:rPr>
             </w:pPr>
           </w:p>
         </w:tc>
@@ -3743,9 +3322,6 @@
           <w:p>
             <w:pPr>
               <w:jc w:val="center"/>
-              <w:rPr>
-                <w:rFonts w:ascii="Calibri" w:hAnsi="Calibri"/>
-              </w:rPr>
             </w:pPr>
           </w:p>
         </w:tc>
@@ -3763,7 +3339,6 @@
             <w:pPr>
               <w:jc w:val="center"/>
               <w:rPr>
-                <w:rFonts w:ascii="Calibri" w:hAnsi="Calibri"/>
                 <w:sz w:val="20"/>
                 <w:szCs w:val="20"/>
               </w:rPr>
@@ -3784,7 +3359,6 @@
             <w:pPr>
               <w:jc w:val="center"/>
               <w:rPr>
-                <w:rFonts w:ascii="Calibri" w:hAnsi="Calibri"/>
                 <w:sz w:val="20"/>
                 <w:szCs w:val="20"/>
               </w:rPr>
@@ -3807,7 +3381,6 @@
             <w:pPr>
               <w:jc w:val="center"/>
               <w:rPr>
-                <w:rFonts w:ascii="Calibri" w:hAnsi="Calibri"/>
                 <w:sz w:val="20"/>
                 <w:szCs w:val="20"/>
               </w:rPr>
@@ -3831,13 +3404,7 @@
             <w:shd w:val="clear" w:color="auto" w:fill="auto"/>
             <w:vAlign w:val="center"/>
           </w:tcPr>
-          <w:p>
-            <w:pPr>
-              <w:rPr>
-                <w:rFonts w:ascii="Calibri" w:hAnsi="Calibri"/>
-              </w:rPr>
-            </w:pPr>
-          </w:p>
+          <w:p/>
         </w:tc>
         <w:tc>
           <w:tcPr>
@@ -3854,9 +3421,6 @@
           <w:p>
             <w:pPr>
               <w:jc w:val="center"/>
-              <w:rPr>
-                <w:rFonts w:ascii="Calibri" w:hAnsi="Calibri"/>
-              </w:rPr>
             </w:pPr>
           </w:p>
         </w:tc>
@@ -3875,9 +3439,6 @@
           <w:p>
             <w:pPr>
               <w:jc w:val="center"/>
-              <w:rPr>
-                <w:rFonts w:ascii="Calibri" w:hAnsi="Calibri"/>
-              </w:rPr>
             </w:pPr>
           </w:p>
         </w:tc>
@@ -3895,7 +3456,6 @@
             <w:pPr>
               <w:jc w:val="center"/>
               <w:rPr>
-                <w:rFonts w:ascii="Calibri" w:hAnsi="Calibri"/>
                 <w:sz w:val="20"/>
                 <w:szCs w:val="20"/>
               </w:rPr>
@@ -3916,7 +3476,6 @@
             <w:pPr>
               <w:jc w:val="center"/>
               <w:rPr>
-                <w:rFonts w:ascii="Calibri" w:hAnsi="Calibri"/>
                 <w:sz w:val="20"/>
                 <w:szCs w:val="20"/>
               </w:rPr>
@@ -3939,7 +3498,6 @@
             <w:pPr>
               <w:jc w:val="center"/>
               <w:rPr>
-                <w:rFonts w:ascii="Calibri" w:hAnsi="Calibri"/>
                 <w:sz w:val="20"/>
                 <w:szCs w:val="20"/>
               </w:rPr>
@@ -4018,7 +3576,6 @@
                 <w:between w:val="nil"/>
               </w:pBdr>
               <w:rPr>
-                <w:rFonts w:ascii="Calibri" w:hAnsi="Calibri"/>
                 <w:b/>
                 <w:color w:val="000000"/>
                 <w:sz w:val="22"/>
@@ -4027,7 +3584,6 @@
             </w:pPr>
             <w:r>
               <w:rPr>
-                <w:rFonts w:ascii="Calibri" w:hAnsi="Calibri"/>
                 <w:b/>
                 <w:color w:val="000000"/>
                 <w:sz w:val="22"/>
@@ -4056,50 +3612,35 @@
           <w:p>
             <w:pPr>
               <w:rPr>
-                <w:rFonts w:ascii="Calibri" w:hAnsi="Calibri"/>
-                <w:sz w:val="22"/>
-                <w:szCs w:val="22"/>
-              </w:rPr>
-            </w:pPr>
-          </w:p>
-          <w:p>
-            <w:pPr>
-              <w:rPr>
-                <w:rFonts w:ascii="Calibri" w:hAnsi="Calibri"/>
-                <w:sz w:val="22"/>
-                <w:szCs w:val="22"/>
-              </w:rPr>
-            </w:pPr>
-            <w:r>
-              <w:rPr>
-                <w:rFonts w:ascii="Calibri" w:hAnsi="Calibri"/>
-                <w:sz w:val="22"/>
-                <w:szCs w:val="22"/>
-              </w:rPr>
-              <w:t xml:space="preserve">Aprobado en </w:t>
-            </w:r>
-            <w:proofErr w:type="gramStart"/>
-            <w:r>
-              <w:rPr>
-                <w:rFonts w:ascii="Calibri" w:hAnsi="Calibri"/>
-                <w:sz w:val="22"/>
-                <w:szCs w:val="22"/>
-              </w:rPr>
-              <w:t xml:space="preserve">Acta  </w:t>
-            </w:r>
-            <w:r>
-              <w:rPr>
-                <w:rFonts w:ascii="Calibri" w:hAnsi="Calibri"/>
+                <w:sz w:val="22"/>
+                <w:szCs w:val="22"/>
+              </w:rPr>
+            </w:pPr>
+          </w:p>
+          <w:p>
+            <w:pPr>
+              <w:rPr>
+                <w:sz w:val="22"/>
+                <w:szCs w:val="22"/>
+              </w:rPr>
+            </w:pPr>
+            <w:r>
+              <w:rPr>
+                <w:sz w:val="22"/>
+                <w:szCs w:val="22"/>
+              </w:rPr>
+              <w:t xml:space="preserve">Aprobado en Acta  </w:t>
+            </w:r>
+            <w:r>
+              <w:rPr>
                 <w:color w:val="808080"/>
                 <w:sz w:val="22"/>
                 <w:szCs w:val="22"/>
               </w:rPr>
               <w:t>número</w:t>
             </w:r>
-            <w:proofErr w:type="gramEnd"/>
-            <w:r>
-              <w:rPr>
-                <w:rFonts w:ascii="Calibri" w:hAnsi="Calibri"/>
+            <w:r>
+              <w:rPr>
                 <w:sz w:val="22"/>
                 <w:szCs w:val="22"/>
               </w:rPr>
@@ -4107,7 +3648,6 @@
             </w:r>
             <w:r>
               <w:rPr>
-                <w:rFonts w:ascii="Calibri" w:hAnsi="Calibri"/>
                 <w:color w:val="808080"/>
               </w:rPr>
               <w:t>Haga clic aquí o pulse para escribir una fecha.</w:t>
@@ -4116,16 +3656,14 @@
           <w:p>
             <w:pPr>
               <w:rPr>
-                <w:rFonts w:ascii="Calibri" w:hAnsi="Calibri"/>
-                <w:sz w:val="22"/>
-                <w:szCs w:val="22"/>
-              </w:rPr>
-            </w:pPr>
-          </w:p>
-          <w:p>
-            <w:pPr>
-              <w:rPr>
-                <w:rFonts w:ascii="Calibri" w:hAnsi="Calibri"/>
+                <w:sz w:val="22"/>
+                <w:szCs w:val="22"/>
+              </w:rPr>
+            </w:pPr>
+          </w:p>
+          <w:p>
+            <w:pPr>
+              <w:rPr>
                 <w:sz w:val="22"/>
                 <w:szCs w:val="22"/>
               </w:rPr>
@@ -4152,9 +3690,6 @@
           <w:p>
             <w:pPr>
               <w:jc w:val="both"/>
-              <w:rPr>
-                <w:rFonts w:ascii="Calibri" w:hAnsi="Calibri"/>
-              </w:rPr>
             </w:pPr>
           </w:p>
         </w:tc>
@@ -4174,7 +3709,6 @@
             <w:pPr>
               <w:jc w:val="both"/>
               <w:rPr>
-                <w:rFonts w:ascii="Calibri" w:hAnsi="Calibri"/>
                 <w:sz w:val="22"/>
                 <w:szCs w:val="22"/>
               </w:rPr>
@@ -4197,7 +3731,6 @@
             <w:pPr>
               <w:jc w:val="both"/>
               <w:rPr>
-                <w:rFonts w:ascii="Calibri" w:hAnsi="Calibri"/>
                 <w:sz w:val="22"/>
                 <w:szCs w:val="22"/>
               </w:rPr>
@@ -4220,7 +3753,6 @@
             <w:pPr>
               <w:jc w:val="both"/>
               <w:rPr>
-                <w:rFonts w:ascii="Calibri" w:hAnsi="Calibri"/>
                 <w:sz w:val="22"/>
                 <w:szCs w:val="22"/>
               </w:rPr>
@@ -4243,7 +3775,6 @@
             <w:pPr>
               <w:jc w:val="both"/>
               <w:rPr>
-                <w:rFonts w:ascii="Calibri" w:hAnsi="Calibri"/>
                 <w:sz w:val="22"/>
                 <w:szCs w:val="22"/>
               </w:rPr>
@@ -4266,7 +3797,6 @@
             <w:pPr>
               <w:jc w:val="both"/>
               <w:rPr>
-                <w:rFonts w:ascii="Calibri" w:hAnsi="Calibri"/>
                 <w:sz w:val="22"/>
                 <w:szCs w:val="22"/>
               </w:rPr>
@@ -4289,7 +3819,6 @@
             <w:pPr>
               <w:jc w:val="both"/>
               <w:rPr>
-                <w:rFonts w:ascii="Calibri" w:hAnsi="Calibri"/>
                 <w:sz w:val="22"/>
                 <w:szCs w:val="22"/>
               </w:rPr>
@@ -4313,13 +3842,7 @@
             <w:shd w:val="clear" w:color="auto" w:fill="auto"/>
             <w:vAlign w:val="bottom"/>
           </w:tcPr>
-          <w:p>
-            <w:pPr>
-              <w:rPr>
-                <w:rFonts w:ascii="Calibri" w:hAnsi="Calibri"/>
-              </w:rPr>
-            </w:pPr>
-          </w:p>
+          <w:p/>
         </w:tc>
         <w:tc>
           <w:tcPr>
@@ -4337,40 +3860,18 @@
             <w:pPr>
               <w:jc w:val="center"/>
               <w:rPr>
-                <w:rFonts w:ascii="Calibri" w:hAnsi="Calibri"/>
-                <w:b/>
-                <w:sz w:val="22"/>
-                <w:szCs w:val="22"/>
-              </w:rPr>
-            </w:pPr>
-            <w:r>
-              <w:rPr>
-                <w:rFonts w:ascii="Calibri" w:hAnsi="Calibri"/>
-                <w:b/>
-                <w:sz w:val="22"/>
-                <w:szCs w:val="22"/>
-              </w:rPr>
-              <w:t xml:space="preserve">Nombre Completo </w:t>
-            </w:r>
-            <w:proofErr w:type="gramStart"/>
-            <w:r>
-              <w:rPr>
-                <w:rFonts w:ascii="Calibri" w:hAnsi="Calibri"/>
-                <w:b/>
-                <w:sz w:val="22"/>
-                <w:szCs w:val="22"/>
-              </w:rPr>
-              <w:t>Secretario</w:t>
-            </w:r>
-            <w:proofErr w:type="gramEnd"/>
-            <w:r>
-              <w:rPr>
-                <w:rFonts w:ascii="Calibri" w:hAnsi="Calibri"/>
-                <w:b/>
-                <w:sz w:val="22"/>
-                <w:szCs w:val="22"/>
-              </w:rPr>
-              <w:t xml:space="preserve"> del Consejo de la Unidad Académica</w:t>
+                <w:b/>
+                <w:sz w:val="22"/>
+                <w:szCs w:val="22"/>
+              </w:rPr>
+            </w:pPr>
+            <w:r>
+              <w:rPr>
+                <w:b/>
+                <w:sz w:val="22"/>
+                <w:szCs w:val="22"/>
+              </w:rPr>
+              <w:t>Nombre Completo Secretario del Consejo de la Unidad Académica</w:t>
             </w:r>
           </w:p>
         </w:tc>
@@ -4390,7 +3891,6 @@
             <w:pPr>
               <w:jc w:val="center"/>
               <w:rPr>
-                <w:rFonts w:ascii="Calibri" w:hAnsi="Calibri"/>
                 <w:b/>
                 <w:sz w:val="22"/>
                 <w:szCs w:val="22"/>
@@ -4414,15 +3914,13 @@
             <w:pPr>
               <w:jc w:val="center"/>
               <w:rPr>
-                <w:rFonts w:ascii="Calibri" w:hAnsi="Calibri"/>
-                <w:b/>
-                <w:sz w:val="22"/>
-                <w:szCs w:val="22"/>
-              </w:rPr>
-            </w:pPr>
-            <w:r>
-              <w:rPr>
-                <w:rFonts w:ascii="Calibri" w:hAnsi="Calibri"/>
+                <w:b/>
+                <w:sz w:val="22"/>
+                <w:szCs w:val="22"/>
+              </w:rPr>
+            </w:pPr>
+            <w:r>
+              <w:rPr>
                 <w:b/>
                 <w:sz w:val="22"/>
                 <w:szCs w:val="22"/>
@@ -4447,7 +3945,6 @@
             <w:pPr>
               <w:jc w:val="center"/>
               <w:rPr>
-                <w:rFonts w:ascii="Calibri" w:hAnsi="Calibri"/>
                 <w:b/>
                 <w:sz w:val="22"/>
                 <w:szCs w:val="22"/>
@@ -4471,15 +3968,13 @@
             <w:pPr>
               <w:jc w:val="center"/>
               <w:rPr>
-                <w:rFonts w:ascii="Calibri" w:hAnsi="Calibri"/>
-                <w:b/>
-                <w:sz w:val="22"/>
-                <w:szCs w:val="22"/>
-              </w:rPr>
-            </w:pPr>
-            <w:r>
-              <w:rPr>
-                <w:rFonts w:ascii="Calibri" w:hAnsi="Calibri"/>
+                <w:b/>
+                <w:sz w:val="22"/>
+                <w:szCs w:val="22"/>
+              </w:rPr>
+            </w:pPr>
+            <w:r>
+              <w:rPr>
                 <w:b/>
                 <w:sz w:val="22"/>
                 <w:szCs w:val="22"/>
@@ -4504,7 +3999,6 @@
             <w:pPr>
               <w:jc w:val="center"/>
               <w:rPr>
-                <w:rFonts w:ascii="Calibri" w:hAnsi="Calibri"/>
                 <w:sz w:val="22"/>
                 <w:szCs w:val="22"/>
               </w:rPr>
@@ -4545,7 +4039,7 @@
 </file>
 
 <file path=word/endnotes.xml><?xml version="1.0" encoding="utf-8"?>
-<w:endnotes xmlns:wpc="http://schemas.microsoft.com/office/word/2010/wordprocessingCanvas" xmlns:cx="http://schemas.microsoft.com/office/drawing/2014/chartex" xmlns:cx1="http://schemas.microsoft.com/office/drawing/2015/9/8/chartex" xmlns:cx2="http://schemas.microsoft.com/office/drawing/2015/10/21/chartex" xmlns:cx3="http://schemas.microsoft.com/office/drawing/2016/5/9/chartex" xmlns:cx4="http://schemas.microsoft.com/office/drawing/2016/5/10/chartex" xmlns:cx5="http://schemas.microsoft.com/office/drawing/2016/5/11/chartex" xmlns:cx6="http://schemas.microsoft.com/office/drawing/2016/5/12/chartex" xmlns:cx7="http://schemas.microsoft.com/office/drawing/2016/5/13/chartex" xmlns:cx8="http://schemas.microsoft.com/office/drawing/2016/5/14/chartex" xmlns:mc="http://schemas.openxmlformats.org/markup-compatibility/2006" xmlns:aink="http://schemas.microsoft.com/office/drawing/2016/ink" xmlns:am3d="http://schemas.microsoft.com/office/drawing/2017/model3d" xmlns:o="urn:schemas-microsoft-com:office:office" xmlns:oel="http://schemas.microsoft.com/office/2019/extlst" xmlns:r="http://schemas.openxmlformats.org/officeDocument/2006/relationships" xmlns:m="http://schemas.openxmlformats.org/officeDocument/2006/math" xmlns:v="urn:schemas-microsoft-com:vml" xmlns:wp14="http://schemas.microsoft.com/office/word/2010/wordprocessingDrawing" xmlns:wp="http://schemas.openxmlformats.org/drawingml/2006/wordprocessingDrawing" xmlns:w10="urn:schemas-microsoft-com:office:word" xmlns:w="http://schemas.openxmlformats.org/wordprocessingml/2006/main" xmlns:w14="http://schemas.microsoft.com/office/word/2010/wordml" xmlns:w15="http://schemas.microsoft.com/office/word/2012/wordml" xmlns:w16cex="http://schemas.microsoft.com/office/word/2018/wordml/cex" xmlns:w16cid="http://schemas.microsoft.com/office/word/2016/wordml/cid" xmlns:w16="http://schemas.microsoft.com/office/word/2018/wordml" xmlns:w16sdtdh="http://schemas.microsoft.com/office/word/2020/wordml/sdtdatahash" xmlns:w16se="http://schemas.microsoft.com/office/word/2015/wordml/symex" xmlns:wpg="http://schemas.microsoft.com/office/word/2010/wordprocessingGroup" xmlns:wpi="http://schemas.microsoft.com/office/word/2010/wordprocessingInk" xmlns:wne="http://schemas.microsoft.com/office/word/2006/wordml" xmlns:wps="http://schemas.microsoft.com/office/word/2010/wordprocessingShape" mc:Ignorable="w14 w15 w16se w16cid w16 w16cex w16sdtdh wp14">
+<w:endnotes xmlns:wpc="http://schemas.microsoft.com/office/word/2010/wordprocessingCanvas" xmlns:cx="http://schemas.microsoft.com/office/drawing/2014/chartex" xmlns:cx1="http://schemas.microsoft.com/office/drawing/2015/9/8/chartex" xmlns:cx2="http://schemas.microsoft.com/office/drawing/2015/10/21/chartex" xmlns:cx3="http://schemas.microsoft.com/office/drawing/2016/5/9/chartex" xmlns:cx4="http://schemas.microsoft.com/office/drawing/2016/5/10/chartex" xmlns:cx5="http://schemas.microsoft.com/office/drawing/2016/5/11/chartex" xmlns:cx6="http://schemas.microsoft.com/office/drawing/2016/5/12/chartex" xmlns:cx7="http://schemas.microsoft.com/office/drawing/2016/5/13/chartex" xmlns:cx8="http://schemas.microsoft.com/office/drawing/2016/5/14/chartex" xmlns:mc="http://schemas.openxmlformats.org/markup-compatibility/2006" xmlns:aink="http://schemas.microsoft.com/office/drawing/2016/ink" xmlns:am3d="http://schemas.microsoft.com/office/drawing/2017/model3d" xmlns:o="urn:schemas-microsoft-com:office:office" xmlns:oel="http://schemas.microsoft.com/office/2019/extlst" xmlns:r="http://schemas.openxmlformats.org/officeDocument/2006/relationships" xmlns:m="http://schemas.openxmlformats.org/officeDocument/2006/math" xmlns:v="urn:schemas-microsoft-com:vml" xmlns:wp14="http://schemas.microsoft.com/office/word/2010/wordprocessingDrawing" xmlns:wp="http://schemas.openxmlformats.org/drawingml/2006/wordprocessingDrawing" xmlns:w10="urn:schemas-microsoft-com:office:word" xmlns:w="http://schemas.openxmlformats.org/wordprocessingml/2006/main" xmlns:w14="http://schemas.microsoft.com/office/word/2010/wordml" xmlns:w15="http://schemas.microsoft.com/office/word/2012/wordml" xmlns:w16cex="http://schemas.microsoft.com/office/word/2018/wordml/cex" xmlns:w16cid="http://schemas.microsoft.com/office/word/2016/wordml/cid" xmlns:w16="http://schemas.microsoft.com/office/word/2018/wordml" xmlns:w16du="http://schemas.microsoft.com/office/word/2023/wordml/word16du" xmlns:w16sdtdh="http://schemas.microsoft.com/office/word/2020/wordml/sdtdatahash" xmlns:w16se="http://schemas.microsoft.com/office/word/2015/wordml/symex" xmlns:wpg="http://schemas.microsoft.com/office/word/2010/wordprocessingGroup" xmlns:wpi="http://schemas.microsoft.com/office/word/2010/wordprocessingInk" xmlns:wne="http://schemas.microsoft.com/office/word/2006/wordml" xmlns:wps="http://schemas.microsoft.com/office/word/2010/wordprocessingShape" mc:Ignorable="w14 w15 w16se w16cid w16 w16cex w16sdtdh wp14">
   <w:endnote w:type="separator" w:id="-1">
     <w:p>
       <w:r>
@@ -4564,7 +4058,7 @@
 </file>
 
 <file path=word/footer1.xml><?xml version="1.0" encoding="utf-8"?>
-<w:ftr xmlns:wpc="http://schemas.microsoft.com/office/word/2010/wordprocessingCanvas" xmlns:cx="http://schemas.microsoft.com/office/drawing/2014/chartex" xmlns:cx1="http://schemas.microsoft.com/office/drawing/2015/9/8/chartex" xmlns:cx2="http://schemas.microsoft.com/office/drawing/2015/10/21/chartex" xmlns:cx3="http://schemas.microsoft.com/office/drawing/2016/5/9/chartex" xmlns:cx4="http://schemas.microsoft.com/office/drawing/2016/5/10/chartex" xmlns:cx5="http://schemas.microsoft.com/office/drawing/2016/5/11/chartex" xmlns:cx6="http://schemas.microsoft.com/office/drawing/2016/5/12/chartex" xmlns:cx7="http://schemas.microsoft.com/office/drawing/2016/5/13/chartex" xmlns:cx8="http://schemas.microsoft.com/office/drawing/2016/5/14/chartex" xmlns:mc="http://schemas.openxmlformats.org/markup-compatibility/2006" xmlns:aink="http://schemas.microsoft.com/office/drawing/2016/ink" xmlns:am3d="http://schemas.microsoft.com/office/drawing/2017/model3d" xmlns:o="urn:schemas-microsoft-com:office:office" xmlns:oel="http://schemas.microsoft.com/office/2019/extlst" xmlns:r="http://schemas.openxmlformats.org/officeDocument/2006/relationships" xmlns:m="http://schemas.openxmlformats.org/officeDocument/2006/math" xmlns:v="urn:schemas-microsoft-com:vml" xmlns:wp14="http://schemas.microsoft.com/office/word/2010/wordprocessingDrawing" xmlns:wp="http://schemas.openxmlformats.org/drawingml/2006/wordprocessingDrawing" xmlns:w10="urn:schemas-microsoft-com:office:word" xmlns:w="http://schemas.openxmlformats.org/wordprocessingml/2006/main" xmlns:w14="http://schemas.microsoft.com/office/word/2010/wordml" xmlns:w15="http://schemas.microsoft.com/office/word/2012/wordml" xmlns:w16cex="http://schemas.microsoft.com/office/word/2018/wordml/cex" xmlns:w16cid="http://schemas.microsoft.com/office/word/2016/wordml/cid" xmlns:w16="http://schemas.microsoft.com/office/word/2018/wordml" xmlns:w16sdtdh="http://schemas.microsoft.com/office/word/2020/wordml/sdtdatahash" xmlns:w16se="http://schemas.microsoft.com/office/word/2015/wordml/symex" xmlns:wpg="http://schemas.microsoft.com/office/word/2010/wordprocessingGroup" xmlns:wpi="http://schemas.microsoft.com/office/word/2010/wordprocessingInk" xmlns:wne="http://schemas.microsoft.com/office/word/2006/wordml" xmlns:wps="http://schemas.microsoft.com/office/word/2010/wordprocessingShape" mc:Ignorable="w14 w15 w16se w16cid w16 w16cex w16sdtdh wp14">
+<w:ftr xmlns:wpc="http://schemas.microsoft.com/office/word/2010/wordprocessingCanvas" xmlns:cx="http://schemas.microsoft.com/office/drawing/2014/chartex" xmlns:cx1="http://schemas.microsoft.com/office/drawing/2015/9/8/chartex" xmlns:cx2="http://schemas.microsoft.com/office/drawing/2015/10/21/chartex" xmlns:cx3="http://schemas.microsoft.com/office/drawing/2016/5/9/chartex" xmlns:cx4="http://schemas.microsoft.com/office/drawing/2016/5/10/chartex" xmlns:cx5="http://schemas.microsoft.com/office/drawing/2016/5/11/chartex" xmlns:cx6="http://schemas.microsoft.com/office/drawing/2016/5/12/chartex" xmlns:cx7="http://schemas.microsoft.com/office/drawing/2016/5/13/chartex" xmlns:cx8="http://schemas.microsoft.com/office/drawing/2016/5/14/chartex" xmlns:mc="http://schemas.openxmlformats.org/markup-compatibility/2006" xmlns:aink="http://schemas.microsoft.com/office/drawing/2016/ink" xmlns:am3d="http://schemas.microsoft.com/office/drawing/2017/model3d" xmlns:o="urn:schemas-microsoft-com:office:office" xmlns:oel="http://schemas.microsoft.com/office/2019/extlst" xmlns:r="http://schemas.openxmlformats.org/officeDocument/2006/relationships" xmlns:m="http://schemas.openxmlformats.org/officeDocument/2006/math" xmlns:v="urn:schemas-microsoft-com:vml" xmlns:wp14="http://schemas.microsoft.com/office/word/2010/wordprocessingDrawing" xmlns:wp="http://schemas.openxmlformats.org/drawingml/2006/wordprocessingDrawing" xmlns:w10="urn:schemas-microsoft-com:office:word" xmlns:w="http://schemas.openxmlformats.org/wordprocessingml/2006/main" xmlns:w14="http://schemas.microsoft.com/office/word/2010/wordml" xmlns:w15="http://schemas.microsoft.com/office/word/2012/wordml" xmlns:w16cex="http://schemas.microsoft.com/office/word/2018/wordml/cex" xmlns:w16cid="http://schemas.microsoft.com/office/word/2016/wordml/cid" xmlns:w16="http://schemas.microsoft.com/office/word/2018/wordml" xmlns:w16du="http://schemas.microsoft.com/office/word/2023/wordml/word16du" xmlns:w16sdtdh="http://schemas.microsoft.com/office/word/2020/wordml/sdtdatahash" xmlns:w16se="http://schemas.microsoft.com/office/word/2015/wordml/symex" xmlns:wpg="http://schemas.microsoft.com/office/word/2010/wordprocessingGroup" xmlns:wpi="http://schemas.microsoft.com/office/word/2010/wordprocessingInk" xmlns:wne="http://schemas.microsoft.com/office/word/2006/wordml" xmlns:wps="http://schemas.microsoft.com/office/word/2010/wordprocessingShape" mc:Ignorable="w14 w15 w16se w16cid w16 w16cex w16sdtdh wp14">
   <w:p>
     <w:pPr>
       <w:pBdr>
@@ -4731,7 +4225,7 @@
 </file>
 
 <file path=word/footnotes.xml><?xml version="1.0" encoding="utf-8"?>
-<w:footnotes xmlns:wpc="http://schemas.microsoft.com/office/word/2010/wordprocessingCanvas" xmlns:cx="http://schemas.microsoft.com/office/drawing/2014/chartex" xmlns:cx1="http://schemas.microsoft.com/office/drawing/2015/9/8/chartex" xmlns:cx2="http://schemas.microsoft.com/office/drawing/2015/10/21/chartex" xmlns:cx3="http://schemas.microsoft.com/office/drawing/2016/5/9/chartex" xmlns:cx4="http://schemas.microsoft.com/office/drawing/2016/5/10/chartex" xmlns:cx5="http://schemas.microsoft.com/office/drawing/2016/5/11/chartex" xmlns:cx6="http://schemas.microsoft.com/office/drawing/2016/5/12/chartex" xmlns:cx7="http://schemas.microsoft.com/office/drawing/2016/5/13/chartex" xmlns:cx8="http://schemas.microsoft.com/office/drawing/2016/5/14/chartex" xmlns:mc="http://schemas.openxmlformats.org/markup-compatibility/2006" xmlns:aink="http://schemas.microsoft.com/office/drawing/2016/ink" xmlns:am3d="http://schemas.microsoft.com/office/drawing/2017/model3d" xmlns:o="urn:schemas-microsoft-com:office:office" xmlns:oel="http://schemas.microsoft.com/office/2019/extlst" xmlns:r="http://schemas.openxmlformats.org/officeDocument/2006/relationships" xmlns:m="http://schemas.openxmlformats.org/officeDocument/2006/math" xmlns:v="urn:schemas-microsoft-com:vml" xmlns:wp14="http://schemas.microsoft.com/office/word/2010/wordprocessingDrawing" xmlns:wp="http://schemas.openxmlformats.org/drawingml/2006/wordprocessingDrawing" xmlns:w10="urn:schemas-microsoft-com:office:word" xmlns:w="http://schemas.openxmlformats.org/wordprocessingml/2006/main" xmlns:w14="http://schemas.microsoft.com/office/word/2010/wordml" xmlns:w15="http://schemas.microsoft.com/office/word/2012/wordml" xmlns:w16cex="http://schemas.microsoft.com/office/word/2018/wordml/cex" xmlns:w16cid="http://schemas.microsoft.com/office/word/2016/wordml/cid" xmlns:w16="http://schemas.microsoft.com/office/word/2018/wordml" xmlns:w16sdtdh="http://schemas.microsoft.com/office/word/2020/wordml/sdtdatahash" xmlns:w16se="http://schemas.microsoft.com/office/word/2015/wordml/symex" xmlns:wpg="http://schemas.microsoft.com/office/word/2010/wordprocessingGroup" xmlns:wpi="http://schemas.microsoft.com/office/word/2010/wordprocessingInk" xmlns:wne="http://schemas.microsoft.com/office/word/2006/wordml" xmlns:wps="http://schemas.microsoft.com/office/word/2010/wordprocessingShape" mc:Ignorable="w14 w15 w16se w16cid w16 w16cex w16sdtdh wp14">
+<w:footnotes xmlns:wpc="http://schemas.microsoft.com/office/word/2010/wordprocessingCanvas" xmlns:cx="http://schemas.microsoft.com/office/drawing/2014/chartex" xmlns:cx1="http://schemas.microsoft.com/office/drawing/2015/9/8/chartex" xmlns:cx2="http://schemas.microsoft.com/office/drawing/2015/10/21/chartex" xmlns:cx3="http://schemas.microsoft.com/office/drawing/2016/5/9/chartex" xmlns:cx4="http://schemas.microsoft.com/office/drawing/2016/5/10/chartex" xmlns:cx5="http://schemas.microsoft.com/office/drawing/2016/5/11/chartex" xmlns:cx6="http://schemas.microsoft.com/office/drawing/2016/5/12/chartex" xmlns:cx7="http://schemas.microsoft.com/office/drawing/2016/5/13/chartex" xmlns:cx8="http://schemas.microsoft.com/office/drawing/2016/5/14/chartex" xmlns:mc="http://schemas.openxmlformats.org/markup-compatibility/2006" xmlns:aink="http://schemas.microsoft.com/office/drawing/2016/ink" xmlns:am3d="http://schemas.microsoft.com/office/drawing/2017/model3d" xmlns:o="urn:schemas-microsoft-com:office:office" xmlns:oel="http://schemas.microsoft.com/office/2019/extlst" xmlns:r="http://schemas.openxmlformats.org/officeDocument/2006/relationships" xmlns:m="http://schemas.openxmlformats.org/officeDocument/2006/math" xmlns:v="urn:schemas-microsoft-com:vml" xmlns:wp14="http://schemas.microsoft.com/office/word/2010/wordprocessingDrawing" xmlns:wp="http://schemas.openxmlformats.org/drawingml/2006/wordprocessingDrawing" xmlns:w10="urn:schemas-microsoft-com:office:word" xmlns:w="http://schemas.openxmlformats.org/wordprocessingml/2006/main" xmlns:w14="http://schemas.microsoft.com/office/word/2010/wordml" xmlns:w15="http://schemas.microsoft.com/office/word/2012/wordml" xmlns:w16cex="http://schemas.microsoft.com/office/word/2018/wordml/cex" xmlns:w16cid="http://schemas.microsoft.com/office/word/2016/wordml/cid" xmlns:w16="http://schemas.microsoft.com/office/word/2018/wordml" xmlns:w16du="http://schemas.microsoft.com/office/word/2023/wordml/word16du" xmlns:w16sdtdh="http://schemas.microsoft.com/office/word/2020/wordml/sdtdatahash" xmlns:w16se="http://schemas.microsoft.com/office/word/2015/wordml/symex" xmlns:wpg="http://schemas.microsoft.com/office/word/2010/wordprocessingGroup" xmlns:wpi="http://schemas.microsoft.com/office/word/2010/wordprocessingInk" xmlns:wne="http://schemas.microsoft.com/office/word/2006/wordml" xmlns:wps="http://schemas.microsoft.com/office/word/2010/wordprocessingShape" mc:Ignorable="w14 w15 w16se w16cid w16 w16cex w16sdtdh wp14">
   <w:footnote w:type="separator" w:id="-1">
     <w:p>
       <w:r>
@@ -4860,7 +4354,7 @@
 </file>
 
 <file path=word/numbering.xml><?xml version="1.0" encoding="utf-8"?>
-<w:numbering xmlns:wpc="http://schemas.microsoft.com/office/word/2010/wordprocessingCanvas" xmlns:cx="http://schemas.microsoft.com/office/drawing/2014/chartex" xmlns:cx1="http://schemas.microsoft.com/office/drawing/2015/9/8/chartex" xmlns:cx2="http://schemas.microsoft.com/office/drawing/2015/10/21/chartex" xmlns:cx3="http://schemas.microsoft.com/office/drawing/2016/5/9/chartex" xmlns:cx4="http://schemas.microsoft.com/office/drawing/2016/5/10/chartex" xmlns:cx5="http://schemas.microsoft.com/office/drawing/2016/5/11/chartex" xmlns:cx6="http://schemas.microsoft.com/office/drawing/2016/5/12/chartex" xmlns:cx7="http://schemas.microsoft.com/office/drawing/2016/5/13/chartex" xmlns:cx8="http://schemas.microsoft.com/office/drawing/2016/5/14/chartex" xmlns:mc="http://schemas.openxmlformats.org/markup-compatibility/2006" xmlns:aink="http://schemas.microsoft.com/office/drawing/2016/ink" xmlns:am3d="http://schemas.microsoft.com/office/drawing/2017/model3d" xmlns:o="urn:schemas-microsoft-com:office:office" xmlns:oel="http://schemas.microsoft.com/office/2019/extlst" xmlns:r="http://schemas.openxmlformats.org/officeDocument/2006/relationships" xmlns:m="http://schemas.openxmlformats.org/officeDocument/2006/math" xmlns:v="urn:schemas-microsoft-com:vml" xmlns:wp14="http://schemas.microsoft.com/office/word/2010/wordprocessingDrawing" xmlns:wp="http://schemas.openxmlformats.org/drawingml/2006/wordprocessingDrawing" xmlns:w10="urn:schemas-microsoft-com:office:word" xmlns:w="http://schemas.openxmlformats.org/wordprocessingml/2006/main" xmlns:w14="http://schemas.microsoft.com/office/word/2010/wordml" xmlns:w15="http://schemas.microsoft.com/office/word/2012/wordml" xmlns:w16cex="http://schemas.microsoft.com/office/word/2018/wordml/cex" xmlns:w16cid="http://schemas.microsoft.com/office/word/2016/wordml/cid" xmlns:w16="http://schemas.microsoft.com/office/word/2018/wordml" xmlns:w16sdtdh="http://schemas.microsoft.com/office/word/2020/wordml/sdtdatahash" xmlns:w16se="http://schemas.microsoft.com/office/word/2015/wordml/symex" xmlns:wpg="http://schemas.microsoft.com/office/word/2010/wordprocessingGroup" xmlns:wpi="http://schemas.microsoft.com/office/word/2010/wordprocessingInk" xmlns:wne="http://schemas.microsoft.com/office/word/2006/wordml" xmlns:wps="http://schemas.microsoft.com/office/word/2010/wordprocessingShape" mc:Ignorable="w14 w15 w16se w16cid w16 w16cex w16sdtdh wp14">
+<w:numbering xmlns:wpc="http://schemas.microsoft.com/office/word/2010/wordprocessingCanvas" xmlns:cx="http://schemas.microsoft.com/office/drawing/2014/chartex" xmlns:cx1="http://schemas.microsoft.com/office/drawing/2015/9/8/chartex" xmlns:cx2="http://schemas.microsoft.com/office/drawing/2015/10/21/chartex" xmlns:cx3="http://schemas.microsoft.com/office/drawing/2016/5/9/chartex" xmlns:cx4="http://schemas.microsoft.com/office/drawing/2016/5/10/chartex" xmlns:cx5="http://schemas.microsoft.com/office/drawing/2016/5/11/chartex" xmlns:cx6="http://schemas.microsoft.com/office/drawing/2016/5/12/chartex" xmlns:cx7="http://schemas.microsoft.com/office/drawing/2016/5/13/chartex" xmlns:cx8="http://schemas.microsoft.com/office/drawing/2016/5/14/chartex" xmlns:mc="http://schemas.openxmlformats.org/markup-compatibility/2006" xmlns:aink="http://schemas.microsoft.com/office/drawing/2016/ink" xmlns:am3d="http://schemas.microsoft.com/office/drawing/2017/model3d" xmlns:o="urn:schemas-microsoft-com:office:office" xmlns:oel="http://schemas.microsoft.com/office/2019/extlst" xmlns:r="http://schemas.openxmlformats.org/officeDocument/2006/relationships" xmlns:m="http://schemas.openxmlformats.org/officeDocument/2006/math" xmlns:v="urn:schemas-microsoft-com:vml" xmlns:wp14="http://schemas.microsoft.com/office/word/2010/wordprocessingDrawing" xmlns:wp="http://schemas.openxmlformats.org/drawingml/2006/wordprocessingDrawing" xmlns:w10="urn:schemas-microsoft-com:office:word" xmlns:w="http://schemas.openxmlformats.org/wordprocessingml/2006/main" xmlns:w14="http://schemas.microsoft.com/office/word/2010/wordml" xmlns:w15="http://schemas.microsoft.com/office/word/2012/wordml" xmlns:w16cex="http://schemas.microsoft.com/office/word/2018/wordml/cex" xmlns:w16cid="http://schemas.microsoft.com/office/word/2016/wordml/cid" xmlns:w16="http://schemas.microsoft.com/office/word/2018/wordml" xmlns:w16du="http://schemas.microsoft.com/office/word/2023/wordml/word16du" xmlns:w16sdtdh="http://schemas.microsoft.com/office/word/2020/wordml/sdtdatahash" xmlns:w16se="http://schemas.microsoft.com/office/word/2015/wordml/symex" xmlns:wpg="http://schemas.microsoft.com/office/word/2010/wordprocessingGroup" xmlns:wpi="http://schemas.microsoft.com/office/word/2010/wordprocessingInk" xmlns:wne="http://schemas.microsoft.com/office/word/2006/wordml" xmlns:wps="http://schemas.microsoft.com/office/word/2010/wordprocessingShape" mc:Ignorable="w14 w15 w16se w16cid w16 w16cex w16sdtdh wp14">
   <w:abstractNum w:abstractNumId="0" w15:restartNumberingAfterBreak="0">
     <w:nsid w:val="4C2D1FB0"/>
     <w:multiLevelType w:val="multilevel"/>

</xml_diff>